<commit_message>
10:30 am final is coming
</commit_message>
<xml_diff>
--- a/Software Engineering lab/Project/Software_Enginering_Lab_Assignment_1(Muhammad Fahad) (Autosaved).docx
+++ b/Software Engineering lab/Project/Software_Enginering_Lab_Assignment_1(Muhammad Fahad) (Autosaved).docx
@@ -1,9 +1,9 @@
 
 <file path=word/document.xml><?xml version="1.0" encoding="utf-8"?>
 <w:document xmlns:wpc="http://schemas.microsoft.com/office/word/2010/wordprocessingCanvas" xmlns:mc="http://schemas.openxmlformats.org/markup-compatibility/2006" xmlns:o="urn:schemas-microsoft-com:office:office" xmlns:r="http://schemas.openxmlformats.org/officeDocument/2006/relationships" xmlns:m="http://schemas.openxmlformats.org/officeDocument/2006/math" xmlns:v="urn:schemas-microsoft-com:vml" xmlns:wp14="http://schemas.microsoft.com/office/word/2010/wordprocessingDrawing" xmlns:wp="http://schemas.openxmlformats.org/drawingml/2006/wordprocessingDrawing" xmlns:w10="urn:schemas-microsoft-com:office:word" xmlns:w="http://schemas.openxmlformats.org/wordprocessingml/2006/main" xmlns:w14="http://schemas.microsoft.com/office/word/2010/wordml" xmlns:w15="http://schemas.microsoft.com/office/word/2012/wordml" xmlns:wpg="http://schemas.microsoft.com/office/word/2010/wordprocessingGroup" xmlns:wpi="http://schemas.microsoft.com/office/word/2010/wordprocessingInk" xmlns:wne="http://schemas.microsoft.com/office/word/2006/wordml" xmlns:wps="http://schemas.microsoft.com/office/word/2010/wordprocessingShape" mc:Ignorable="w14 w15 wp14">
-  <w:background w:color="2E74B5" w:themeColor="accent1" w:themeShade="BF">
-    <v:background id="_x0000_s1025" o:bwmode="white" fillcolor="#2e74b5 [2404]" o:targetscreensize="1024,768">
-      <v:fill color2="#9cc2e5 [1940]" focusposition=".5,.5" focussize="" focus="100%" type="gradientRadial"/>
+  <w:background w:color="9CC2E5" w:themeColor="accent1" w:themeTint="99">
+    <v:background id="_x0000_s1025" o:bwmode="white" fillcolor="#9cc2e5 [1940]" o:targetscreensize="1024,768">
+      <v:fill color2="#2e74b5 [2404]" focusposition=".5,.5" focussize="" type="gradientRadial"/>
     </v:background>
   </w:background>
   <w:body>
@@ -68,6 +68,8 @@
           </wp:inline>
         </w:drawing>
       </w:r>
+      <w:bookmarkStart w:id="0" w:name="_GoBack"/>
+      <w:bookmarkEnd w:id="0"/>
     </w:p>
     <w:p>
       <w:pPr>
@@ -182,7 +184,7 @@
       <w:r>
         <w:rPr>
           <w:rFonts w:ascii="Times New Roman" w:hAnsi="Times New Roman" w:cs="Times New Roman"/>
-          <w:color w:val="595959" w:themeColor="text1" w:themeTint="A6"/>
+          <w:color w:val="FFFFFF" w:themeColor="background1"/>
           <w:sz w:val="32"/>
           <w:szCs w:val="32"/>
         </w:rPr>
@@ -227,7 +229,7 @@
       <w:r>
         <w:rPr>
           <w:rFonts w:ascii="Times New Roman" w:hAnsi="Times New Roman" w:cs="Times New Roman"/>
-          <w:color w:val="595959" w:themeColor="text1" w:themeTint="A6"/>
+          <w:color w:val="FFFFFF" w:themeColor="background1"/>
           <w:sz w:val="32"/>
           <w:szCs w:val="32"/>
         </w:rPr>
@@ -237,7 +239,7 @@
         <w:rPr>
           <w:rFonts w:ascii="Times New Roman" w:hAnsi="Times New Roman" w:cs="Times New Roman"/>
           <w:b/>
-          <w:color w:val="595959" w:themeColor="text1" w:themeTint="A6"/>
+          <w:color w:val="FFFFFF" w:themeColor="background1"/>
           <w:sz w:val="36"/>
           <w:szCs w:val="32"/>
           <w:u w:val="single"/>
@@ -285,18 +287,38 @@
       <w:r>
         <w:rPr>
           <w:rFonts w:ascii="Times New Roman" w:hAnsi="Times New Roman" w:cs="Times New Roman"/>
-          <w:color w:val="595959" w:themeColor="text1" w:themeTint="A6"/>
+          <w:color w:val="FFFFFF" w:themeColor="background1"/>
           <w:sz w:val="32"/>
           <w:szCs w:val="32"/>
+          <w14:shadow w14:blurRad="38100" w14:dist="25400" w14:dir="5400000" w14:sx="100000" w14:sy="100000" w14:kx="0" w14:ky="0" w14:algn="ctr">
+            <w14:srgbClr w14:val="6E747A">
+              <w14:alpha w14:val="57000"/>
+            </w14:srgbClr>
+          </w14:shadow>
+          <w14:textOutline w14:w="0" w14:cap="flat" w14:cmpd="sng" w14:algn="ctr">
+            <w14:noFill/>
+            <w14:prstDash w14:val="solid"/>
+            <w14:round/>
+          </w14:textOutline>
         </w:rPr>
         <w:t xml:space="preserve">Ahmed Amin </w:t>
       </w:r>
       <w:r>
         <w:rPr>
           <w:rFonts w:ascii="Times New Roman" w:hAnsi="Times New Roman" w:cs="Times New Roman"/>
-          <w:color w:val="595959" w:themeColor="text1" w:themeTint="A6"/>
+          <w:color w:val="FFFFFF" w:themeColor="background1"/>
           <w:sz w:val="32"/>
           <w:szCs w:val="32"/>
+          <w14:shadow w14:blurRad="38100" w14:dist="25400" w14:dir="5400000" w14:sx="100000" w14:sy="100000" w14:kx="0" w14:ky="0" w14:algn="ctr">
+            <w14:srgbClr w14:val="6E747A">
+              <w14:alpha w14:val="57000"/>
+            </w14:srgbClr>
+          </w14:shadow>
+          <w14:textOutline w14:w="0" w14:cap="flat" w14:cmpd="sng" w14:algn="ctr">
+            <w14:noFill/>
+            <w14:prstDash w14:val="solid"/>
+            <w14:round/>
+          </w14:textOutline>
         </w:rPr>
         <w:tab/>
         <w:t xml:space="preserve">   </w:t>
@@ -331,7 +353,7 @@
       <w:r>
         <w:rPr>
           <w:rFonts w:ascii="Times New Roman" w:hAnsi="Times New Roman" w:cs="Times New Roman"/>
-          <w:color w:val="595959" w:themeColor="text1" w:themeTint="A6"/>
+          <w:color w:val="FFFFFF" w:themeColor="background1"/>
           <w:sz w:val="32"/>
           <w:szCs w:val="32"/>
         </w:rPr>
@@ -362,6 +384,7 @@
       <w:r>
         <w:rPr>
           <w:rFonts w:ascii="Times New Roman" w:hAnsi="Times New Roman" w:cs="Times New Roman"/>
+          <w:color w:val="FFFFFF" w:themeColor="background1"/>
           <w:sz w:val="36"/>
           <w:szCs w:val="32"/>
         </w:rPr>
@@ -370,7 +393,7 @@
       <w:r>
         <w:rPr>
           <w:rFonts w:ascii="Times New Roman" w:hAnsi="Times New Roman" w:cs="Times New Roman"/>
-          <w:color w:val="595959" w:themeColor="text1" w:themeTint="A6"/>
+          <w:color w:val="FFFFFF" w:themeColor="background1"/>
           <w:sz w:val="32"/>
           <w:szCs w:val="32"/>
         </w:rPr>
@@ -379,7 +402,7 @@
       <w:r>
         <w:rPr>
           <w:rFonts w:ascii="Times New Roman" w:hAnsi="Times New Roman" w:cs="Times New Roman"/>
-          <w:color w:val="595959" w:themeColor="text1" w:themeTint="A6"/>
+          <w:color w:val="FFFFFF" w:themeColor="background1"/>
           <w:sz w:val="32"/>
           <w:szCs w:val="32"/>
         </w:rPr>
@@ -388,7 +411,7 @@
       <w:r>
         <w:rPr>
           <w:rFonts w:ascii="Times New Roman" w:hAnsi="Times New Roman" w:cs="Times New Roman"/>
-          <w:color w:val="595959" w:themeColor="text1" w:themeTint="A6"/>
+          <w:color w:val="FFFFFF" w:themeColor="background1"/>
           <w:sz w:val="32"/>
           <w:szCs w:val="32"/>
         </w:rPr>
@@ -420,6 +443,7 @@
       <w:r>
         <w:rPr>
           <w:rFonts w:ascii="Times New Roman" w:hAnsi="Times New Roman" w:cs="Times New Roman"/>
+          <w:color w:val="FFFFFF" w:themeColor="background1"/>
           <w:sz w:val="36"/>
           <w:szCs w:val="32"/>
         </w:rPr>
@@ -428,7 +452,7 @@
       <w:r>
         <w:rPr>
           <w:rFonts w:ascii="Times New Roman" w:hAnsi="Times New Roman" w:cs="Times New Roman"/>
-          <w:color w:val="595959" w:themeColor="text1" w:themeTint="A6"/>
+          <w:color w:val="FFFFFF" w:themeColor="background1"/>
           <w:sz w:val="32"/>
           <w:szCs w:val="32"/>
         </w:rPr>
@@ -468,7 +492,7 @@
       <w:r>
         <w:rPr>
           <w:rFonts w:ascii="Times New Roman" w:hAnsi="Times New Roman" w:cs="Times New Roman"/>
-          <w:color w:val="595959" w:themeColor="text1" w:themeTint="A6"/>
+          <w:color w:val="FFFFFF" w:themeColor="background1"/>
           <w:sz w:val="32"/>
           <w:szCs w:val="32"/>
         </w:rPr>
@@ -509,7 +533,7 @@
       <w:r>
         <w:rPr>
           <w:rFonts w:ascii="Times New Roman" w:hAnsi="Times New Roman" w:cs="Times New Roman"/>
-          <w:color w:val="595959" w:themeColor="text1" w:themeTint="A6"/>
+          <w:color w:val="FFFFFF" w:themeColor="background1"/>
           <w:sz w:val="32"/>
           <w:szCs w:val="32"/>
         </w:rPr>
@@ -518,7 +542,7 @@
       <w:r>
         <w:rPr>
           <w:rFonts w:ascii="Times New Roman" w:hAnsi="Times New Roman" w:cs="Times New Roman"/>
-          <w:color w:val="595959" w:themeColor="text1" w:themeTint="A6"/>
+          <w:color w:val="FFFFFF" w:themeColor="background1"/>
           <w:sz w:val="32"/>
           <w:szCs w:val="32"/>
         </w:rPr>
@@ -527,7 +551,7 @@
       <w:r>
         <w:rPr>
           <w:rFonts w:ascii="Times New Roman" w:hAnsi="Times New Roman" w:cs="Times New Roman"/>
-          <w:color w:val="595959" w:themeColor="text1" w:themeTint="A6"/>
+          <w:color w:val="FFFFFF" w:themeColor="background1"/>
           <w:sz w:val="32"/>
           <w:szCs w:val="32"/>
         </w:rPr>
@@ -537,7 +561,7 @@
         <w:rPr>
           <w:rFonts w:ascii="Times New Roman" w:hAnsi="Times New Roman" w:cs="Times New Roman"/>
           <w:noProof/>
-          <w:color w:val="595959" w:themeColor="text1" w:themeTint="A6"/>
+          <w:color w:val="FFFFFF" w:themeColor="background1"/>
           <w:sz w:val="32"/>
           <w:szCs w:val="32"/>
         </w:rPr>
@@ -546,7 +570,7 @@
       <w:r>
         <w:rPr>
           <w:rFonts w:ascii="Times New Roman" w:hAnsi="Times New Roman" w:cs="Times New Roman"/>
-          <w:color w:val="595959" w:themeColor="text1" w:themeTint="A6"/>
+          <w:color w:val="FFFFFF" w:themeColor="background1"/>
           <w:sz w:val="32"/>
           <w:szCs w:val="32"/>
         </w:rPr>
@@ -642,16 +666,14 @@
         </w:rPr>
         <w:t xml:space="preserve">Project title: </w:t>
       </w:r>
-      <w:bookmarkStart w:id="0" w:name="_GoBack"/>
-      <w:r>
-        <w:rPr>
-          <w:rFonts w:ascii="Times New Roman" w:hAnsi="Times New Roman" w:cs="Times New Roman"/>
-          <w:color w:val="262626" w:themeColor="text1" w:themeTint="D9"/>
+      <w:r>
+        <w:rPr>
+          <w:rFonts w:ascii="Times New Roman" w:hAnsi="Times New Roman" w:cs="Times New Roman"/>
+          <w:color w:val="FFFFFF" w:themeColor="background1"/>
           <w:szCs w:val="32"/>
         </w:rPr>
         <w:t>Face Recognition &amp; Attendance System (FAJ).</w:t>
       </w:r>
-      <w:bookmarkEnd w:id="0"/>
     </w:p>
     <w:p>
       <w:pPr>
@@ -673,22 +695,12 @@
           <w:sz w:val="24"/>
           <w:szCs w:val="32"/>
         </w:rPr>
-        <w:t>Details:</w:t>
-      </w:r>
-      <w:r>
-        <w:rPr>
-          <w:rFonts w:ascii="Times New Roman" w:hAnsi="Times New Roman" w:cs="Times New Roman"/>
-          <w:b/>
-          <w:color w:val="595959" w:themeColor="text1" w:themeTint="A6"/>
-          <w:sz w:val="24"/>
-          <w:szCs w:val="32"/>
-        </w:rPr>
-        <w:t xml:space="preserve"> </w:t>
-      </w:r>
-      <w:r>
-        <w:rPr>
-          <w:rFonts w:ascii="Times New Roman" w:hAnsi="Times New Roman" w:cs="Times New Roman"/>
-          <w:color w:val="262626" w:themeColor="text1" w:themeTint="D9"/>
+        <w:t xml:space="preserve">Details: </w:t>
+      </w:r>
+      <w:r>
+        <w:rPr>
+          <w:rFonts w:ascii="Times New Roman" w:hAnsi="Times New Roman" w:cs="Times New Roman"/>
+          <w:color w:val="FFFFFF" w:themeColor="background1"/>
           <w:szCs w:val="32"/>
         </w:rPr>
         <w:t>It is a Smart Computer Vision Application with various functionalities. I have tried to put as many Machine Learning tools as possible into one single Application for greater productivity</w:t>
@@ -697,7 +709,7 @@
         <w:rPr>
           <w:rFonts w:ascii="Times New Roman" w:hAnsi="Times New Roman" w:cs="Times New Roman"/>
           <w:b/>
-          <w:color w:val="262626" w:themeColor="text1" w:themeTint="D9"/>
+          <w:color w:val="FFFFFF" w:themeColor="background1"/>
           <w:szCs w:val="32"/>
         </w:rPr>
         <w:t>.</w:t>
@@ -737,14 +749,14 @@
         </w:tabs>
         <w:rPr>
           <w:rFonts w:ascii="Times New Roman" w:hAnsi="Times New Roman" w:cs="Times New Roman"/>
-          <w:color w:val="262626" w:themeColor="text1" w:themeTint="D9"/>
-          <w:szCs w:val="32"/>
-        </w:rPr>
-      </w:pPr>
-      <w:r>
-        <w:rPr>
-          <w:rFonts w:ascii="Times New Roman" w:hAnsi="Times New Roman" w:cs="Times New Roman"/>
-          <w:color w:val="262626" w:themeColor="text1" w:themeTint="D9"/>
+          <w:color w:val="FFFFFF" w:themeColor="background1"/>
+          <w:szCs w:val="32"/>
+        </w:rPr>
+      </w:pPr>
+      <w:r>
+        <w:rPr>
+          <w:rFonts w:ascii="Times New Roman" w:hAnsi="Times New Roman" w:cs="Times New Roman"/>
+          <w:color w:val="FFFFFF" w:themeColor="background1"/>
           <w:szCs w:val="32"/>
         </w:rPr>
         <w:t>Auto Attendance system Using Face Recognition techniques.</w:t>
@@ -762,14 +774,14 @@
         </w:tabs>
         <w:rPr>
           <w:rFonts w:ascii="Times New Roman" w:hAnsi="Times New Roman" w:cs="Times New Roman"/>
-          <w:color w:val="262626" w:themeColor="text1" w:themeTint="D9"/>
-          <w:szCs w:val="32"/>
-        </w:rPr>
-      </w:pPr>
-      <w:r>
-        <w:rPr>
-          <w:rFonts w:ascii="Times New Roman" w:hAnsi="Times New Roman" w:cs="Times New Roman"/>
-          <w:color w:val="262626" w:themeColor="text1" w:themeTint="D9"/>
+          <w:color w:val="FFFFFF" w:themeColor="background1"/>
+          <w:szCs w:val="32"/>
+        </w:rPr>
+      </w:pPr>
+      <w:r>
+        <w:rPr>
+          <w:rFonts w:ascii="Times New Roman" w:hAnsi="Times New Roman" w:cs="Times New Roman"/>
+          <w:color w:val="FFFFFF" w:themeColor="background1"/>
           <w:szCs w:val="32"/>
         </w:rPr>
         <w:t>Face Trainer</w:t>
@@ -787,14 +799,14 @@
         </w:tabs>
         <w:rPr>
           <w:rFonts w:ascii="Times New Roman" w:hAnsi="Times New Roman" w:cs="Times New Roman"/>
-          <w:color w:val="262626" w:themeColor="text1" w:themeTint="D9"/>
-          <w:szCs w:val="32"/>
-        </w:rPr>
-      </w:pPr>
-      <w:r>
-        <w:rPr>
-          <w:rFonts w:ascii="Times New Roman" w:hAnsi="Times New Roman" w:cs="Times New Roman"/>
-          <w:color w:val="262626" w:themeColor="text1" w:themeTint="D9"/>
+          <w:color w:val="FFFFFF" w:themeColor="background1"/>
+          <w:szCs w:val="32"/>
+        </w:rPr>
+      </w:pPr>
+      <w:r>
+        <w:rPr>
+          <w:rFonts w:ascii="Times New Roman" w:hAnsi="Times New Roman" w:cs="Times New Roman"/>
+          <w:color w:val="FFFFFF" w:themeColor="background1"/>
           <w:szCs w:val="32"/>
         </w:rPr>
         <w:t>Motion Detection</w:t>
@@ -812,14 +824,14 @@
         </w:tabs>
         <w:rPr>
           <w:rFonts w:ascii="Times New Roman" w:hAnsi="Times New Roman" w:cs="Times New Roman"/>
-          <w:color w:val="262626" w:themeColor="text1" w:themeTint="D9"/>
-          <w:szCs w:val="32"/>
-        </w:rPr>
-      </w:pPr>
-      <w:r>
-        <w:rPr>
-          <w:rFonts w:ascii="Times New Roman" w:hAnsi="Times New Roman" w:cs="Times New Roman"/>
-          <w:color w:val="262626" w:themeColor="text1" w:themeTint="D9"/>
+          <w:color w:val="FFFFFF" w:themeColor="background1"/>
+          <w:szCs w:val="32"/>
+        </w:rPr>
+      </w:pPr>
+      <w:r>
+        <w:rPr>
+          <w:rFonts w:ascii="Times New Roman" w:hAnsi="Times New Roman" w:cs="Times New Roman"/>
+          <w:color w:val="FFFFFF" w:themeColor="background1"/>
           <w:szCs w:val="32"/>
         </w:rPr>
         <w:t>OCR (Optical Character Reader)</w:t>
@@ -837,14 +849,14 @@
         </w:tabs>
         <w:rPr>
           <w:rFonts w:ascii="Times New Roman" w:hAnsi="Times New Roman" w:cs="Times New Roman"/>
-          <w:color w:val="262626" w:themeColor="text1" w:themeTint="D9"/>
-          <w:szCs w:val="32"/>
-        </w:rPr>
-      </w:pPr>
-      <w:r>
-        <w:rPr>
-          <w:rFonts w:ascii="Times New Roman" w:hAnsi="Times New Roman" w:cs="Times New Roman"/>
-          <w:color w:val="262626" w:themeColor="text1" w:themeTint="D9"/>
+          <w:color w:val="FFFFFF" w:themeColor="background1"/>
+          <w:szCs w:val="32"/>
+        </w:rPr>
+      </w:pPr>
+      <w:r>
+        <w:rPr>
+          <w:rFonts w:ascii="Times New Roman" w:hAnsi="Times New Roman" w:cs="Times New Roman"/>
+          <w:color w:val="FFFFFF" w:themeColor="background1"/>
           <w:szCs w:val="32"/>
         </w:rPr>
         <w:t>Gesture Control(Controlling Mouse Pointer Using Finger or Red Colored Object)</w:t>
@@ -862,14 +874,14 @@
         </w:tabs>
         <w:rPr>
           <w:rFonts w:ascii="Times New Roman" w:hAnsi="Times New Roman" w:cs="Times New Roman"/>
-          <w:color w:val="262626" w:themeColor="text1" w:themeTint="D9"/>
-          <w:szCs w:val="32"/>
-        </w:rPr>
-      </w:pPr>
-      <w:r>
-        <w:rPr>
-          <w:rFonts w:ascii="Times New Roman" w:hAnsi="Times New Roman" w:cs="Times New Roman"/>
-          <w:color w:val="262626" w:themeColor="text1" w:themeTint="D9"/>
+          <w:color w:val="FFFFFF" w:themeColor="background1"/>
+          <w:szCs w:val="32"/>
+        </w:rPr>
+      </w:pPr>
+      <w:r>
+        <w:rPr>
+          <w:rFonts w:ascii="Times New Roman" w:hAnsi="Times New Roman" w:cs="Times New Roman"/>
+          <w:color w:val="FFFFFF" w:themeColor="background1"/>
           <w:szCs w:val="32"/>
         </w:rPr>
         <w:t>Rectangle Shape Detection</w:t>
@@ -887,14 +899,14 @@
         </w:tabs>
         <w:rPr>
           <w:rFonts w:ascii="Times New Roman" w:hAnsi="Times New Roman" w:cs="Times New Roman"/>
-          <w:color w:val="262626" w:themeColor="text1" w:themeTint="D9"/>
-          <w:szCs w:val="32"/>
-        </w:rPr>
-      </w:pPr>
-      <w:r>
-        <w:rPr>
-          <w:rFonts w:ascii="Times New Roman" w:hAnsi="Times New Roman" w:cs="Times New Roman"/>
-          <w:color w:val="262626" w:themeColor="text1" w:themeTint="D9"/>
+          <w:color w:val="FFFFFF" w:themeColor="background1"/>
+          <w:szCs w:val="32"/>
+        </w:rPr>
+      </w:pPr>
+      <w:r>
+        <w:rPr>
+          <w:rFonts w:ascii="Times New Roman" w:hAnsi="Times New Roman" w:cs="Times New Roman"/>
+          <w:color w:val="FFFFFF" w:themeColor="background1"/>
           <w:szCs w:val="32"/>
         </w:rPr>
         <w:t>Trained Faces Image Gallery View</w:t>
@@ -912,14 +924,14 @@
         </w:tabs>
         <w:rPr>
           <w:rFonts w:ascii="Times New Roman" w:hAnsi="Times New Roman" w:cs="Times New Roman"/>
-          <w:color w:val="262626" w:themeColor="text1" w:themeTint="D9"/>
-          <w:szCs w:val="32"/>
-        </w:rPr>
-      </w:pPr>
-      <w:r>
-        <w:rPr>
-          <w:rFonts w:ascii="Times New Roman" w:hAnsi="Times New Roman" w:cs="Times New Roman"/>
-          <w:color w:val="262626" w:themeColor="text1" w:themeTint="D9"/>
+          <w:color w:val="FFFFFF" w:themeColor="background1"/>
+          <w:szCs w:val="32"/>
+        </w:rPr>
+      </w:pPr>
+      <w:r>
+        <w:rPr>
+          <w:rFonts w:ascii="Times New Roman" w:hAnsi="Times New Roman" w:cs="Times New Roman"/>
+          <w:color w:val="FFFFFF" w:themeColor="background1"/>
           <w:szCs w:val="32"/>
         </w:rPr>
         <w:t>Eye Detection</w:t>
@@ -937,14 +949,14 @@
         </w:tabs>
         <w:rPr>
           <w:rFonts w:ascii="Times New Roman" w:hAnsi="Times New Roman" w:cs="Times New Roman"/>
-          <w:color w:val="262626" w:themeColor="text1" w:themeTint="D9"/>
-          <w:szCs w:val="32"/>
-        </w:rPr>
-      </w:pPr>
-      <w:r>
-        <w:rPr>
-          <w:rFonts w:ascii="Times New Roman" w:hAnsi="Times New Roman" w:cs="Times New Roman"/>
-          <w:color w:val="262626" w:themeColor="text1" w:themeTint="D9"/>
+          <w:color w:val="FFFFFF" w:themeColor="background1"/>
+          <w:szCs w:val="32"/>
+        </w:rPr>
+      </w:pPr>
+      <w:r>
+        <w:rPr>
+          <w:rFonts w:ascii="Times New Roman" w:hAnsi="Times New Roman" w:cs="Times New Roman"/>
+          <w:color w:val="FFFFFF" w:themeColor="background1"/>
           <w:szCs w:val="32"/>
         </w:rPr>
         <w:t>Persistent Storage for Trained Faces Image Using Database.</w:t>
@@ -984,14 +996,14 @@
         </w:tabs>
         <w:rPr>
           <w:rFonts w:ascii="Times New Roman" w:hAnsi="Times New Roman" w:cs="Times New Roman"/>
-          <w:color w:val="262626" w:themeColor="text1" w:themeTint="D9"/>
-          <w:szCs w:val="32"/>
-        </w:rPr>
-      </w:pPr>
-      <w:r>
-        <w:rPr>
-          <w:rFonts w:ascii="Times New Roman" w:hAnsi="Times New Roman" w:cs="Times New Roman"/>
-          <w:color w:val="262626" w:themeColor="text1" w:themeTint="D9"/>
+          <w:color w:val="FFFFFF" w:themeColor="background1"/>
+          <w:szCs w:val="32"/>
+        </w:rPr>
+      </w:pPr>
+      <w:r>
+        <w:rPr>
+          <w:rFonts w:ascii="Times New Roman" w:hAnsi="Times New Roman" w:cs="Times New Roman"/>
+          <w:color w:val="FFFFFF" w:themeColor="background1"/>
           <w:szCs w:val="32"/>
         </w:rPr>
         <w:t>Core Java</w:t>
@@ -1009,7 +1021,7 @@
         </w:tabs>
         <w:rPr>
           <w:rFonts w:ascii="Times New Roman" w:hAnsi="Times New Roman" w:cs="Times New Roman"/>
-          <w:color w:val="262626" w:themeColor="text1" w:themeTint="D9"/>
+          <w:color w:val="FFFFFF" w:themeColor="background1"/>
           <w:szCs w:val="32"/>
         </w:rPr>
       </w:pPr>
@@ -1017,7 +1029,7 @@
       <w:r>
         <w:rPr>
           <w:rFonts w:ascii="Times New Roman" w:hAnsi="Times New Roman" w:cs="Times New Roman"/>
-          <w:color w:val="262626" w:themeColor="text1" w:themeTint="D9"/>
+          <w:color w:val="FFFFFF" w:themeColor="background1"/>
           <w:szCs w:val="32"/>
         </w:rPr>
         <w:t>JavaCV</w:t>
@@ -1026,7 +1038,7 @@
       <w:r>
         <w:rPr>
           <w:rFonts w:ascii="Times New Roman" w:hAnsi="Times New Roman" w:cs="Times New Roman"/>
-          <w:color w:val="262626" w:themeColor="text1" w:themeTint="D9"/>
+          <w:color w:val="FFFFFF" w:themeColor="background1"/>
           <w:szCs w:val="32"/>
         </w:rPr>
         <w:t xml:space="preserve"> (wrapper of </w:t>
@@ -1035,7 +1047,7 @@
       <w:r>
         <w:rPr>
           <w:rFonts w:ascii="Times New Roman" w:hAnsi="Times New Roman" w:cs="Times New Roman"/>
-          <w:color w:val="262626" w:themeColor="text1" w:themeTint="D9"/>
+          <w:color w:val="FFFFFF" w:themeColor="background1"/>
           <w:szCs w:val="32"/>
         </w:rPr>
         <w:t>Opencv</w:t>
@@ -1044,7 +1056,7 @@
       <w:r>
         <w:rPr>
           <w:rFonts w:ascii="Times New Roman" w:hAnsi="Times New Roman" w:cs="Times New Roman"/>
-          <w:color w:val="262626" w:themeColor="text1" w:themeTint="D9"/>
+          <w:color w:val="FFFFFF" w:themeColor="background1"/>
           <w:szCs w:val="32"/>
         </w:rPr>
         <w:t>)</w:t>
@@ -1062,20 +1074,18 @@
         </w:tabs>
         <w:rPr>
           <w:rFonts w:ascii="Times New Roman" w:hAnsi="Times New Roman" w:cs="Times New Roman"/>
-          <w:color w:val="262626" w:themeColor="text1" w:themeTint="D9"/>
-          <w:szCs w:val="32"/>
-        </w:rPr>
-      </w:pPr>
-      <w:proofErr w:type="spellStart"/>
-      <w:r>
-        <w:rPr>
-          <w:rFonts w:ascii="Times New Roman" w:hAnsi="Times New Roman" w:cs="Times New Roman"/>
-          <w:color w:val="262626" w:themeColor="text1" w:themeTint="D9"/>
+          <w:color w:val="FFFFFF" w:themeColor="background1"/>
+          <w:szCs w:val="32"/>
+        </w:rPr>
+      </w:pPr>
+      <w:r>
+        <w:rPr>
+          <w:rFonts w:ascii="Times New Roman" w:hAnsi="Times New Roman" w:cs="Times New Roman"/>
+          <w:color w:val="FFFFFF" w:themeColor="background1"/>
           <w:szCs w:val="32"/>
         </w:rPr>
         <w:t>JavaFX</w:t>
       </w:r>
-      <w:proofErr w:type="spellEnd"/>
     </w:p>
     <w:p>
       <w:pPr>
@@ -1089,14 +1099,14 @@
         </w:tabs>
         <w:rPr>
           <w:rFonts w:ascii="Times New Roman" w:hAnsi="Times New Roman" w:cs="Times New Roman"/>
-          <w:color w:val="262626" w:themeColor="text1" w:themeTint="D9"/>
-          <w:szCs w:val="32"/>
-        </w:rPr>
-      </w:pPr>
-      <w:r>
-        <w:rPr>
-          <w:rFonts w:ascii="Times New Roman" w:hAnsi="Times New Roman" w:cs="Times New Roman"/>
-          <w:color w:val="262626" w:themeColor="text1" w:themeTint="D9"/>
+          <w:color w:val="FFFFFF" w:themeColor="background1"/>
+          <w:szCs w:val="32"/>
+        </w:rPr>
+      </w:pPr>
+      <w:r>
+        <w:rPr>
+          <w:rFonts w:ascii="Times New Roman" w:hAnsi="Times New Roman" w:cs="Times New Roman"/>
+          <w:color w:val="FFFFFF" w:themeColor="background1"/>
           <w:szCs w:val="32"/>
         </w:rPr>
         <w:t>MySQL</w:t>
@@ -1114,27 +1124,17 @@
         </w:tabs>
         <w:rPr>
           <w:rFonts w:ascii="Times New Roman" w:hAnsi="Times New Roman" w:cs="Times New Roman"/>
-          <w:color w:val="262626" w:themeColor="text1" w:themeTint="D9"/>
-          <w:szCs w:val="32"/>
-        </w:rPr>
-      </w:pPr>
-      <w:proofErr w:type="spellStart"/>
-      <w:r>
-        <w:rPr>
-          <w:rFonts w:ascii="Times New Roman" w:hAnsi="Times New Roman" w:cs="Times New Roman"/>
-          <w:color w:val="262626" w:themeColor="text1" w:themeTint="D9"/>
-          <w:szCs w:val="32"/>
-        </w:rPr>
-        <w:t>Tesseract</w:t>
-      </w:r>
-      <w:proofErr w:type="spellEnd"/>
-      <w:r>
-        <w:rPr>
-          <w:rFonts w:ascii="Times New Roman" w:hAnsi="Times New Roman" w:cs="Times New Roman"/>
-          <w:color w:val="262626" w:themeColor="text1" w:themeTint="D9"/>
-          <w:szCs w:val="32"/>
-        </w:rPr>
-        <w:t xml:space="preserve"> OCR Framework</w:t>
+          <w:color w:val="FFFFFF" w:themeColor="background1"/>
+          <w:szCs w:val="32"/>
+        </w:rPr>
+      </w:pPr>
+      <w:r>
+        <w:rPr>
+          <w:rFonts w:ascii="Times New Roman" w:hAnsi="Times New Roman" w:cs="Times New Roman"/>
+          <w:color w:val="FFFFFF" w:themeColor="background1"/>
+          <w:szCs w:val="32"/>
+        </w:rPr>
+        <w:t>Tesseract OCR Framework</w:t>
       </w:r>
     </w:p>
     <w:p>
@@ -1165,56 +1165,14 @@
           <w:tab w:val="left" w:pos="3552"/>
         </w:tabs>
         <w:rPr>
-          <w:color w:val="404040" w:themeColor="text1" w:themeTint="BF"/>
-        </w:rPr>
-      </w:pPr>
-      <w:r>
-        <w:rPr>
-          <w:color w:val="404040" w:themeColor="text1" w:themeTint="BF"/>
-        </w:rPr>
-        <w:t xml:space="preserve">The technology aims in imparting a tremendous knowledge oriented technical innovations these days. Deep Learning is one among the interesting domain that enables the machine to train itself by providing some datasets as input and provides an appropriate output during testing by applying different learning algorithms. Nowadays Attendance </w:t>
-      </w:r>
-      <w:proofErr w:type="gramStart"/>
-      <w:r>
-        <w:rPr>
-          <w:color w:val="404040" w:themeColor="text1" w:themeTint="BF"/>
-        </w:rPr>
-        <w:t>is considered</w:t>
-      </w:r>
-      <w:proofErr w:type="gramEnd"/>
-      <w:r>
-        <w:rPr>
-          <w:color w:val="404040" w:themeColor="text1" w:themeTint="BF"/>
-        </w:rPr>
-        <w:t xml:space="preserve"> as an important factor for both the student as well as the teacher of an educational organization. With the advancement of the deep learning </w:t>
-      </w:r>
-      <w:proofErr w:type="gramStart"/>
-      <w:r>
-        <w:rPr>
-          <w:color w:val="404040" w:themeColor="text1" w:themeTint="BF"/>
-        </w:rPr>
-        <w:t>technology</w:t>
-      </w:r>
-      <w:proofErr w:type="gramEnd"/>
-      <w:r>
-        <w:rPr>
-          <w:color w:val="404040" w:themeColor="text1" w:themeTint="BF"/>
-        </w:rPr>
-        <w:t xml:space="preserve"> the machine automatically detects the attendance performance of the students and maintains a record of those collected data. In general, the attendance system of the student </w:t>
-      </w:r>
-      <w:proofErr w:type="gramStart"/>
-      <w:r>
-        <w:rPr>
-          <w:color w:val="404040" w:themeColor="text1" w:themeTint="BF"/>
-        </w:rPr>
-        <w:t>can be maintained</w:t>
-      </w:r>
-      <w:proofErr w:type="gramEnd"/>
-      <w:r>
-        <w:rPr>
-          <w:color w:val="404040" w:themeColor="text1" w:themeTint="BF"/>
-        </w:rPr>
-        <w:t xml:space="preserve"> in two different forms namely,</w:t>
+          <w:color w:val="FFFFFF" w:themeColor="background1"/>
+        </w:rPr>
+      </w:pPr>
+      <w:r>
+        <w:rPr>
+          <w:color w:val="FFFFFF" w:themeColor="background1"/>
+        </w:rPr>
+        <w:t>The technology aims in imparting a tremendous knowledge oriented technical innovations these days. Deep Learning is one among the interesting domain that enables the machine to train itself by providing some datasets as input and provides an appropriate output during testing by applying different learning algorithms. Nowadays Attendance is considered as an important factor for both the student as well as the teacher of an educational organization. With the advancement of the deep learning technology the machine automatically detects the attendance performance of the students and maintains a record of those collected data. In general, the attendance system of the student can be maintained in two different forms namely,</w:t>
       </w:r>
     </w:p>
     <w:p>
@@ -1228,12 +1186,12 @@
           <w:tab w:val="left" w:pos="3552"/>
         </w:tabs>
         <w:rPr>
-          <w:color w:val="404040" w:themeColor="text1" w:themeTint="BF"/>
-        </w:rPr>
-      </w:pPr>
-      <w:r>
-        <w:rPr>
-          <w:color w:val="404040" w:themeColor="text1" w:themeTint="BF"/>
+          <w:color w:val="FFFFFF" w:themeColor="background1"/>
+        </w:rPr>
+      </w:pPr>
+      <w:r>
+        <w:rPr>
+          <w:color w:val="FFFFFF" w:themeColor="background1"/>
         </w:rPr>
         <w:t>Manual Attendance System (MAS)</w:t>
       </w:r>
@@ -1249,12 +1207,12 @@
           <w:tab w:val="left" w:pos="3552"/>
         </w:tabs>
         <w:rPr>
-          <w:color w:val="404040" w:themeColor="text1" w:themeTint="BF"/>
-        </w:rPr>
-      </w:pPr>
-      <w:r>
-        <w:rPr>
-          <w:color w:val="404040" w:themeColor="text1" w:themeTint="BF"/>
+          <w:color w:val="FFFFFF" w:themeColor="background1"/>
+        </w:rPr>
+      </w:pPr>
+      <w:r>
+        <w:rPr>
+          <w:color w:val="FFFFFF" w:themeColor="background1"/>
         </w:rPr>
         <w:t>Automated Attendance System (AAS).</w:t>
       </w:r>
@@ -1267,44 +1225,16 @@
         <w:rPr>
           <w:rFonts w:ascii="Times New Roman" w:hAnsi="Times New Roman" w:cs="Times New Roman"/>
           <w:b/>
-          <w:color w:val="404040" w:themeColor="text1" w:themeTint="BF"/>
-          <w:sz w:val="28"/>
-          <w:szCs w:val="32"/>
-        </w:rPr>
-      </w:pPr>
-      <w:r>
-        <w:rPr>
-          <w:color w:val="404040" w:themeColor="text1" w:themeTint="BF"/>
-        </w:rPr>
-        <w:t xml:space="preserve">Manual Student Attendance Management system is a process where a teacher concerned with the particular subject need to call the students name and mark the attendance manually. Manual attendance </w:t>
-      </w:r>
-      <w:proofErr w:type="gramStart"/>
-      <w:r>
-        <w:rPr>
-          <w:color w:val="404040" w:themeColor="text1" w:themeTint="BF"/>
-        </w:rPr>
-        <w:t>may be considered</w:t>
-      </w:r>
-      <w:proofErr w:type="gramEnd"/>
-      <w:r>
-        <w:rPr>
-          <w:color w:val="404040" w:themeColor="text1" w:themeTint="BF"/>
-        </w:rPr>
-        <w:t xml:space="preserve"> as a time-consuming process or sometimes it happens for the teacher to miss someone or students may answer multiple times on the absence of their friends. </w:t>
-      </w:r>
-      <w:proofErr w:type="gramStart"/>
-      <w:r>
-        <w:rPr>
-          <w:color w:val="404040" w:themeColor="text1" w:themeTint="BF"/>
-        </w:rPr>
-        <w:t>So</w:t>
-      </w:r>
-      <w:proofErr w:type="gramEnd"/>
-      <w:r>
-        <w:rPr>
-          <w:color w:val="404040" w:themeColor="text1" w:themeTint="BF"/>
-        </w:rPr>
-        <w:t>, the problem arises when we think about the traditional process of taking attendance in the classroom. To solve all these issues we go with Face recognition-based attendance system (FARA)</w:t>
+          <w:color w:val="FFFFFF" w:themeColor="background1"/>
+          <w:sz w:val="28"/>
+          <w:szCs w:val="32"/>
+        </w:rPr>
+      </w:pPr>
+      <w:r>
+        <w:rPr>
+          <w:color w:val="FFFFFF" w:themeColor="background1"/>
+        </w:rPr>
+        <w:t>Manual Student Attendance Management system is a process where a teacher concerned with the particular subject need to call the students name and mark the attendance manually. Manual attendance may be considered as a time-consuming process or sometimes it happens for the teacher to miss someone or students may answer multiple times on the absence of their friends. So, the problem arises when we think about the traditional process of taking attendance in the classroom. To solve all these issues we go with Face recognition-based attendance system (FARA)</w:t>
       </w:r>
     </w:p>
     <w:p>
@@ -1359,39 +1289,31 @@
     </w:p>
     <w:p>
       <w:pPr>
-        <w:pStyle w:val="ListParagraph"/>
-        <w:tabs>
-          <w:tab w:val="left" w:pos="3552"/>
-        </w:tabs>
-        <w:rPr>
-          <w:rFonts w:ascii="Times New Roman" w:hAnsi="Times New Roman" w:cs="Times New Roman"/>
-          <w:b/>
-          <w:color w:val="FFFFFF" w:themeColor="background1"/>
-          <w:sz w:val="28"/>
-          <w:szCs w:val="32"/>
-        </w:rPr>
-      </w:pPr>
-      <w:r>
-        <w:rPr>
-          <w:rFonts w:ascii="Times New Roman" w:hAnsi="Times New Roman" w:cs="Times New Roman"/>
-          <w:b/>
+        <w:pBdr>
+          <w:top w:val="single" w:sz="4" w:space="1" w:color="auto"/>
+          <w:left w:val="single" w:sz="4" w:space="1" w:color="auto"/>
+          <w:bottom w:val="single" w:sz="4" w:space="1" w:color="auto"/>
+          <w:right w:val="single" w:sz="4" w:space="1" w:color="auto"/>
+          <w:between w:val="single" w:sz="4" w:space="1" w:color="auto"/>
+          <w:bar w:val="single" w:sz="4" w:color="auto"/>
+        </w:pBdr>
+        <w:spacing w:before="240"/>
+        <w:rPr>
+          <w:rFonts w:ascii="Times New Roman" w:hAnsi="Times New Roman" w:cs="Times New Roman"/>
+          <w:b/>
+          <w:color w:val="000000" w:themeColor="text1"/>
+          <w:sz w:val="28"/>
+          <w:szCs w:val="32"/>
+        </w:rPr>
+      </w:pPr>
+      <w:r>
+        <w:rPr>
           <w:noProof/>
-          <w:color w:val="FFFFFF" w:themeColor="background1"/>
-          <w:sz w:val="28"/>
-          <w:szCs w:val="32"/>
         </w:rPr>
         <w:drawing>
-          <wp:anchor distT="0" distB="0" distL="114300" distR="114300" simplePos="0" relativeHeight="251659264" behindDoc="0" locked="0" layoutInCell="1" allowOverlap="1" wp14:anchorId="2CE82049" wp14:editId="602B5D78">
-            <wp:simplePos x="0" y="0"/>
-            <wp:positionH relativeFrom="column">
-              <wp:posOffset>-44450</wp:posOffset>
-            </wp:positionH>
-            <wp:positionV relativeFrom="page">
-              <wp:posOffset>2012950</wp:posOffset>
-            </wp:positionV>
-            <wp:extent cx="6066155" cy="1723390"/>
-            <wp:effectExtent l="133350" t="114300" r="125095" b="162560"/>
-            <wp:wrapTopAndBottom/>
+          <wp:inline distT="0" distB="0" distL="0" distR="0" wp14:anchorId="05B4F9D8" wp14:editId="0AE190FD">
+            <wp:extent cx="5705475" cy="1487606"/>
+            <wp:effectExtent l="114300" t="114300" r="104775" b="151130"/>
             <wp:docPr id="2" name="Picture 2"/>
             <wp:cNvGraphicFramePr>
               <a:graphicFrameLocks xmlns:a="http://schemas.openxmlformats.org/drawingml/2006/main" noChangeAspect="1"/>
@@ -1417,7 +1339,7 @@
                   <pic:spPr bwMode="auto">
                     <a:xfrm>
                       <a:off x="0" y="0"/>
-                      <a:ext cx="6066155" cy="1723390"/>
+                      <a:ext cx="5707930" cy="1488246"/>
                     </a:xfrm>
                     <a:prstGeom prst="rect">
                       <a:avLst/>
@@ -1461,141 +1383,9 @@
                 </pic:pic>
               </a:graphicData>
             </a:graphic>
-            <wp14:sizeRelH relativeFrom="margin">
-              <wp14:pctWidth>0</wp14:pctWidth>
-            </wp14:sizeRelH>
-          </wp:anchor>
+          </wp:inline>
         </w:drawing>
       </w:r>
-    </w:p>
-    <w:p>
-      <w:pPr>
-        <w:pBdr>
-          <w:top w:val="single" w:sz="4" w:space="1" w:color="auto"/>
-          <w:left w:val="single" w:sz="4" w:space="4" w:color="auto"/>
-          <w:bottom w:val="single" w:sz="4" w:space="1" w:color="auto"/>
-          <w:right w:val="single" w:sz="4" w:space="4" w:color="auto"/>
-          <w:between w:val="single" w:sz="4" w:space="1" w:color="auto"/>
-          <w:bar w:val="single" w:sz="4" w:color="auto"/>
-        </w:pBdr>
-        <w:rPr>
-          <w:rFonts w:ascii="Times New Roman" w:hAnsi="Times New Roman" w:cs="Times New Roman"/>
-          <w:b/>
-          <w:color w:val="404040" w:themeColor="text1" w:themeTint="BF"/>
-          <w:sz w:val="28"/>
-          <w:szCs w:val="32"/>
-        </w:rPr>
-      </w:pPr>
-      <w:r>
-        <w:rPr>
-          <w:rFonts w:ascii="Times New Roman" w:hAnsi="Times New Roman" w:cs="Times New Roman"/>
-          <w:b/>
-          <w:color w:val="404040" w:themeColor="text1" w:themeTint="BF"/>
-          <w:sz w:val="28"/>
-          <w:szCs w:val="32"/>
-        </w:rPr>
-        <w:t>Describe:</w:t>
-      </w:r>
-    </w:p>
-    <w:p>
-      <w:pPr>
-        <w:pBdr>
-          <w:top w:val="single" w:sz="4" w:space="1" w:color="auto"/>
-          <w:left w:val="single" w:sz="4" w:space="4" w:color="auto"/>
-          <w:bottom w:val="single" w:sz="4" w:space="1" w:color="auto"/>
-          <w:right w:val="single" w:sz="4" w:space="4" w:color="auto"/>
-        </w:pBdr>
-        <w:rPr>
-          <w:rFonts w:ascii="Times New Roman" w:hAnsi="Times New Roman" w:cs="Times New Roman"/>
-          <w:b/>
-          <w:color w:val="FFFFFF" w:themeColor="background1"/>
-          <w:sz w:val="28"/>
-          <w:szCs w:val="32"/>
-        </w:rPr>
-      </w:pPr>
-    </w:p>
-    <w:p>
-      <w:pPr>
-        <w:pBdr>
-          <w:top w:val="single" w:sz="4" w:space="1" w:color="auto"/>
-          <w:left w:val="single" w:sz="4" w:space="4" w:color="auto"/>
-          <w:bottom w:val="single" w:sz="4" w:space="1" w:color="auto"/>
-          <w:right w:val="single" w:sz="4" w:space="4" w:color="auto"/>
-        </w:pBdr>
-        <w:rPr>
-          <w:rFonts w:ascii="Times New Roman" w:hAnsi="Times New Roman" w:cs="Times New Roman"/>
-          <w:b/>
-          <w:color w:val="FFFFFF" w:themeColor="background1"/>
-          <w:sz w:val="28"/>
-          <w:szCs w:val="32"/>
-        </w:rPr>
-      </w:pPr>
-    </w:p>
-    <w:p>
-      <w:pPr>
-        <w:pBdr>
-          <w:top w:val="single" w:sz="4" w:space="1" w:color="auto"/>
-          <w:left w:val="single" w:sz="4" w:space="4" w:color="auto"/>
-          <w:bottom w:val="single" w:sz="4" w:space="1" w:color="auto"/>
-          <w:right w:val="single" w:sz="4" w:space="4" w:color="auto"/>
-        </w:pBdr>
-        <w:rPr>
-          <w:rFonts w:ascii="Times New Roman" w:hAnsi="Times New Roman" w:cs="Times New Roman"/>
-          <w:b/>
-          <w:color w:val="FFFFFF" w:themeColor="background1"/>
-          <w:sz w:val="28"/>
-          <w:szCs w:val="32"/>
-        </w:rPr>
-      </w:pPr>
-    </w:p>
-    <w:p>
-      <w:pPr>
-        <w:pBdr>
-          <w:top w:val="single" w:sz="4" w:space="1" w:color="auto"/>
-          <w:left w:val="single" w:sz="4" w:space="4" w:color="auto"/>
-          <w:bottom w:val="single" w:sz="4" w:space="1" w:color="auto"/>
-          <w:right w:val="single" w:sz="4" w:space="4" w:color="auto"/>
-        </w:pBdr>
-        <w:rPr>
-          <w:rFonts w:ascii="Times New Roman" w:hAnsi="Times New Roman" w:cs="Times New Roman"/>
-          <w:b/>
-          <w:color w:val="FFFFFF" w:themeColor="background1"/>
-          <w:sz w:val="28"/>
-          <w:szCs w:val="32"/>
-        </w:rPr>
-      </w:pPr>
-    </w:p>
-    <w:p>
-      <w:pPr>
-        <w:rPr>
-          <w:rFonts w:ascii="Times New Roman" w:hAnsi="Times New Roman" w:cs="Times New Roman"/>
-          <w:b/>
-          <w:color w:val="FFFFFF" w:themeColor="background1"/>
-          <w:sz w:val="28"/>
-          <w:szCs w:val="32"/>
-        </w:rPr>
-      </w:pPr>
-      <w:r>
-        <w:rPr>
-          <w:rFonts w:ascii="Times New Roman" w:hAnsi="Times New Roman" w:cs="Times New Roman"/>
-          <w:b/>
-          <w:color w:val="FFFFFF" w:themeColor="background1"/>
-          <w:sz w:val="48"/>
-          <w:szCs w:val="32"/>
-        </w:rPr>
-        <w:br w:type="page"/>
-      </w:r>
-      <w:r>
-        <w:rPr>
-          <w:rFonts w:ascii="Times New Roman" w:hAnsi="Times New Roman" w:cs="Times New Roman"/>
-          <w:b/>
-          <w:color w:val="FFFFFF" w:themeColor="background1"/>
-          <w:sz w:val="28"/>
-          <w:szCs w:val="32"/>
-        </w:rPr>
-        <w:lastRenderedPageBreak/>
-        <w:br w:type="page"/>
-      </w:r>
       <w:r>
         <w:rPr>
           <w:rFonts w:ascii="Times New Roman" w:hAnsi="Times New Roman" w:cs="Times New Roman"/>
@@ -1605,17 +1395,9 @@
           <w:szCs w:val="32"/>
         </w:rPr>
         <w:drawing>
-          <wp:anchor distT="0" distB="0" distL="114300" distR="114300" simplePos="0" relativeHeight="251658240" behindDoc="0" locked="0" layoutInCell="1" allowOverlap="1" wp14:anchorId="3038B477" wp14:editId="0A6FF387">
-            <wp:simplePos x="0" y="0"/>
-            <wp:positionH relativeFrom="column">
-              <wp:posOffset>-15501</wp:posOffset>
-            </wp:positionH>
-            <wp:positionV relativeFrom="margin">
-              <wp:align>center</wp:align>
-            </wp:positionV>
-            <wp:extent cx="6264275" cy="7554595"/>
-            <wp:effectExtent l="133350" t="114300" r="136525" b="160655"/>
-            <wp:wrapSquare wrapText="bothSides"/>
+          <wp:inline distT="0" distB="0" distL="0" distR="0" wp14:anchorId="3F2F93B7" wp14:editId="1F42B781">
+            <wp:extent cx="5705475" cy="5170288"/>
+            <wp:effectExtent l="133350" t="133350" r="142875" b="163830"/>
             <wp:docPr id="3" name="Picture 3"/>
             <wp:cNvGraphicFramePr>
               <a:graphicFrameLocks xmlns:a="http://schemas.openxmlformats.org/drawingml/2006/main" noChangeAspect="1"/>
@@ -1627,7 +1409,7 @@
                     <pic:cNvPr id="3" name="Data Flow Diagram 01.jpg"/>
                     <pic:cNvPicPr/>
                   </pic:nvPicPr>
-                  <pic:blipFill>
+                  <pic:blipFill rotWithShape="1">
                     <a:blip r:embed="rId9">
                       <a:extLst>
                         <a:ext uri="{28A0092B-C50C-407E-A947-70E740481C1C}">
@@ -1635,14 +1417,13 @@
                         </a:ext>
                       </a:extLst>
                     </a:blip>
-                    <a:stretch>
-                      <a:fillRect/>
-                    </a:stretch>
+                    <a:srcRect t="13662" b="4813"/>
+                    <a:stretch/>
                   </pic:blipFill>
-                  <pic:spPr>
+                  <pic:spPr bwMode="auto">
                     <a:xfrm>
                       <a:off x="0" y="0"/>
-                      <a:ext cx="6264275" cy="7554595"/>
+                      <a:ext cx="5711615" cy="5175852"/>
                     </a:xfrm>
                     <a:prstGeom prst="rect">
                       <a:avLst/>
@@ -1652,11 +1433,14 @@
                         <a:shade val="85000"/>
                       </a:srgbClr>
                     </a:solidFill>
-                    <a:ln w="88900" cap="sq">
+                    <a:ln w="88900" cap="sq" cmpd="sng" algn="ctr">
                       <a:solidFill>
                         <a:srgbClr val="FFFFFF"/>
                       </a:solidFill>
+                      <a:prstDash val="solid"/>
                       <a:miter lim="800000"/>
+                      <a:headEnd type="none" w="med" len="med"/>
+                      <a:tailEnd type="none" w="med" len="med"/>
                     </a:ln>
                     <a:effectLst>
                       <a:outerShdw blurRad="55000" dist="18000" dir="5400000" algn="tl" rotWithShape="0">
@@ -1677,12 +1461,83 @@
                         <a:srgbClr val="FFFFFF"/>
                       </a:contourClr>
                     </a:sp3d>
+                    <a:extLst>
+                      <a:ext uri="{53640926-AAD7-44D8-BBD7-CCE9431645EC}">
+                        <a14:shadowObscured xmlns:a14="http://schemas.microsoft.com/office/drawing/2010/main"/>
+                      </a:ext>
+                    </a:extLst>
                   </pic:spPr>
                 </pic:pic>
               </a:graphicData>
             </a:graphic>
-          </wp:anchor>
+          </wp:inline>
         </w:drawing>
+      </w:r>
+    </w:p>
+    <w:p>
+      <w:pPr>
+        <w:pBdr>
+          <w:top w:val="single" w:sz="4" w:space="1" w:color="auto"/>
+          <w:left w:val="single" w:sz="4" w:space="4" w:color="auto"/>
+          <w:bottom w:val="single" w:sz="4" w:space="1" w:color="auto"/>
+          <w:right w:val="single" w:sz="4" w:space="4" w:color="auto"/>
+        </w:pBdr>
+        <w:rPr>
+          <w:rFonts w:ascii="Baskerville Old Face" w:hAnsi="Baskerville Old Face"/>
+          <w:color w:val="FFFFFF" w:themeColor="background1"/>
+        </w:rPr>
+      </w:pPr>
+      <w:r>
+        <w:rPr>
+          <w:rFonts w:ascii="Times New Roman" w:hAnsi="Times New Roman" w:cs="Times New Roman"/>
+          <w:b/>
+          <w:color w:val="FFFFFF" w:themeColor="background1"/>
+          <w:sz w:val="48"/>
+          <w:szCs w:val="32"/>
+        </w:rPr>
+        <w:br w:type="page"/>
+      </w:r>
+      <w:r>
+        <w:rPr>
+          <w:rFonts w:ascii="Times New Roman" w:hAnsi="Times New Roman" w:cs="Times New Roman"/>
+          <w:b/>
+          <w:color w:val="000000" w:themeColor="text1"/>
+          <w:sz w:val="32"/>
+          <w:szCs w:val="32"/>
+        </w:rPr>
+        <w:lastRenderedPageBreak/>
+        <w:t>Description:</w:t>
+      </w:r>
+      <w:r>
+        <w:rPr>
+          <w:rFonts w:ascii="Baskerville Old Face" w:hAnsi="Baskerville Old Face"/>
+          <w:color w:val="000000" w:themeColor="text1"/>
+          <w:sz w:val="52"/>
+        </w:rPr>
+        <w:t xml:space="preserve"> </w:t>
+      </w:r>
+      <w:r>
+        <w:rPr>
+          <w:rFonts w:ascii="Baskerville Old Face" w:hAnsi="Baskerville Old Face"/>
+          <w:color w:val="FFFFFF" w:themeColor="background1"/>
+          <w:sz w:val="24"/>
+        </w:rPr>
+        <w:t>This 0 level diagram show the basic relationship of a student to the face recognition system and the level 1 diagram shows the working of how the student and face recognition system interact and how the working of the system is occurring this diagram helps you to understand easily the working of our application.</w:t>
+      </w:r>
+    </w:p>
+    <w:p>
+      <w:pPr>
+        <w:rPr>
+          <w:rFonts w:ascii="Baskerville Old Face" w:hAnsi="Baskerville Old Face"/>
+          <w:color w:val="FFFFFF" w:themeColor="background1"/>
+        </w:rPr>
+      </w:pPr>
+      <w:r>
+        <w:rPr>
+          <w:rFonts w:ascii="Baskerville Old Face" w:hAnsi="Baskerville Old Face"/>
+          <w:color w:val="FFFFFF" w:themeColor="background1"/>
+        </w:rPr>
+        <w:br w:type="page"/>
       </w:r>
     </w:p>
     <w:p>
@@ -1848,16 +1703,16 @@
         <w:rPr>
           <w:rFonts w:ascii="Times New Roman" w:hAnsi="Times New Roman" w:cs="Times New Roman"/>
           <w:b/>
-          <w:color w:val="404040" w:themeColor="text1" w:themeTint="BF"/>
-          <w:sz w:val="28"/>
-          <w:szCs w:val="32"/>
-        </w:rPr>
-      </w:pPr>
-      <w:r>
-        <w:rPr>
-          <w:rFonts w:ascii="Times New Roman" w:hAnsi="Times New Roman" w:cs="Times New Roman"/>
-          <w:b/>
-          <w:color w:val="404040" w:themeColor="text1" w:themeTint="BF"/>
+          <w:color w:val="000000" w:themeColor="text1"/>
+          <w:sz w:val="28"/>
+          <w:szCs w:val="32"/>
+        </w:rPr>
+      </w:pPr>
+      <w:r>
+        <w:rPr>
+          <w:rFonts w:ascii="Times New Roman" w:hAnsi="Times New Roman" w:cs="Times New Roman"/>
+          <w:b/>
+          <w:color w:val="000000" w:themeColor="text1"/>
           <w:sz w:val="28"/>
           <w:szCs w:val="32"/>
         </w:rPr>
@@ -1867,117 +1722,50 @@
         <w:rPr>
           <w:rFonts w:ascii="Times New Roman" w:hAnsi="Times New Roman" w:cs="Times New Roman"/>
           <w:b/>
-          <w:color w:val="404040" w:themeColor="text1" w:themeTint="BF"/>
-          <w:sz w:val="28"/>
-          <w:szCs w:val="32"/>
-        </w:rPr>
-        <w:t>escribe:</w:t>
-      </w:r>
-    </w:p>
-    <w:p>
-      <w:pPr>
-        <w:pBdr>
-          <w:top w:val="single" w:sz="4" w:space="1" w:color="auto"/>
-          <w:left w:val="single" w:sz="4" w:space="4" w:color="auto"/>
-          <w:bottom w:val="single" w:sz="4" w:space="1" w:color="auto"/>
-          <w:right w:val="single" w:sz="4" w:space="4" w:color="auto"/>
-          <w:bar w:val="single" w:sz="4" w:color="auto"/>
-        </w:pBdr>
-        <w:tabs>
-          <w:tab w:val="left" w:pos="3552"/>
-        </w:tabs>
-        <w:rPr>
-          <w:rFonts w:ascii="Times New Roman" w:hAnsi="Times New Roman" w:cs="Times New Roman"/>
-          <w:b/>
-          <w:color w:val="FFFFFF" w:themeColor="background1"/>
-          <w:sz w:val="28"/>
-          <w:szCs w:val="32"/>
-        </w:rPr>
-      </w:pPr>
-    </w:p>
-    <w:p>
-      <w:pPr>
-        <w:pBdr>
-          <w:top w:val="single" w:sz="4" w:space="1" w:color="auto"/>
-          <w:left w:val="single" w:sz="4" w:space="4" w:color="auto"/>
-          <w:bottom w:val="single" w:sz="4" w:space="1" w:color="auto"/>
-          <w:right w:val="single" w:sz="4" w:space="4" w:color="auto"/>
-          <w:bar w:val="single" w:sz="4" w:color="auto"/>
-        </w:pBdr>
-        <w:tabs>
-          <w:tab w:val="left" w:pos="3552"/>
-        </w:tabs>
-        <w:rPr>
-          <w:rFonts w:ascii="Times New Roman" w:hAnsi="Times New Roman" w:cs="Times New Roman"/>
-          <w:b/>
-          <w:color w:val="FFFFFF" w:themeColor="background1"/>
-          <w:sz w:val="28"/>
-          <w:szCs w:val="32"/>
-        </w:rPr>
-      </w:pPr>
-    </w:p>
-    <w:p>
-      <w:pPr>
-        <w:pBdr>
-          <w:top w:val="single" w:sz="4" w:space="1" w:color="auto"/>
-          <w:left w:val="single" w:sz="4" w:space="4" w:color="auto"/>
-          <w:bottom w:val="single" w:sz="4" w:space="1" w:color="auto"/>
-          <w:right w:val="single" w:sz="4" w:space="4" w:color="auto"/>
-          <w:bar w:val="single" w:sz="4" w:color="auto"/>
-        </w:pBdr>
-        <w:tabs>
-          <w:tab w:val="left" w:pos="3552"/>
-        </w:tabs>
-        <w:rPr>
-          <w:rFonts w:ascii="Times New Roman" w:hAnsi="Times New Roman" w:cs="Times New Roman"/>
-          <w:b/>
-          <w:color w:val="FFFFFF" w:themeColor="background1"/>
-          <w:sz w:val="28"/>
-          <w:szCs w:val="32"/>
-        </w:rPr>
-      </w:pPr>
-    </w:p>
-    <w:p>
-      <w:pPr>
-        <w:pBdr>
-          <w:top w:val="single" w:sz="4" w:space="1" w:color="auto"/>
-          <w:left w:val="single" w:sz="4" w:space="4" w:color="auto"/>
-          <w:bottom w:val="single" w:sz="4" w:space="1" w:color="auto"/>
-          <w:right w:val="single" w:sz="4" w:space="4" w:color="auto"/>
-          <w:bar w:val="single" w:sz="4" w:color="auto"/>
-        </w:pBdr>
-        <w:tabs>
-          <w:tab w:val="left" w:pos="3552"/>
-        </w:tabs>
-        <w:rPr>
-          <w:rFonts w:ascii="Times New Roman" w:hAnsi="Times New Roman" w:cs="Times New Roman"/>
-          <w:b/>
-          <w:color w:val="FFFFFF" w:themeColor="background1"/>
-          <w:sz w:val="28"/>
-          <w:szCs w:val="32"/>
-        </w:rPr>
-      </w:pPr>
-    </w:p>
-    <w:p>
-      <w:pPr>
-        <w:pBdr>
-          <w:top w:val="single" w:sz="4" w:space="1" w:color="auto"/>
-          <w:left w:val="single" w:sz="4" w:space="4" w:color="auto"/>
-          <w:bottom w:val="single" w:sz="4" w:space="1" w:color="auto"/>
-          <w:right w:val="single" w:sz="4" w:space="4" w:color="auto"/>
-          <w:bar w:val="single" w:sz="4" w:color="auto"/>
-        </w:pBdr>
-        <w:tabs>
-          <w:tab w:val="left" w:pos="3552"/>
-        </w:tabs>
-        <w:rPr>
-          <w:rFonts w:ascii="Times New Roman" w:hAnsi="Times New Roman" w:cs="Times New Roman"/>
-          <w:b/>
-          <w:color w:val="FFFFFF" w:themeColor="background1"/>
-          <w:sz w:val="28"/>
-          <w:szCs w:val="32"/>
-        </w:rPr>
-      </w:pPr>
+          <w:color w:val="000000" w:themeColor="text1"/>
+          <w:sz w:val="28"/>
+          <w:szCs w:val="32"/>
+        </w:rPr>
+        <w:t>escription:</w:t>
+      </w:r>
+      <w:r>
+        <w:rPr>
+          <w:rFonts w:ascii="Times New Roman" w:hAnsi="Times New Roman" w:cs="Times New Roman"/>
+          <w:b/>
+          <w:color w:val="000000" w:themeColor="text1"/>
+          <w:sz w:val="28"/>
+          <w:szCs w:val="32"/>
+        </w:rPr>
+        <w:t xml:space="preserve"> </w:t>
+      </w:r>
+      <w:r>
+        <w:rPr>
+          <w:rFonts w:ascii="Baskerville Old Face" w:hAnsi="Baskerville Old Face"/>
+          <w:color w:val="FFFFFF" w:themeColor="background1"/>
+        </w:rPr>
+        <w:t>This</w:t>
+      </w:r>
+      <w:r>
+        <w:rPr>
+          <w:rFonts w:ascii="Baskerville Old Face" w:hAnsi="Baskerville Old Face"/>
+          <w:color w:val="FFFFFF" w:themeColor="background1"/>
+        </w:rPr>
+        <w:t xml:space="preserve"> use case diagram show the interaction of admin, student and faculty and how much part of the application they can access and how many part they play in the whole process of the </w:t>
+      </w:r>
+      <w:r>
+        <w:rPr>
+          <w:rFonts w:ascii="Baskerville Old Face" w:hAnsi="Baskerville Old Face"/>
+          <w:color w:val="FFFFFF" w:themeColor="background1"/>
+        </w:rPr>
+        <w:t>application</w:t>
+      </w:r>
+      <w:r>
+        <w:rPr>
+          <w:rFonts w:ascii="Baskerville Old Face" w:hAnsi="Baskerville Old Face"/>
+          <w:color w:val="FFFFFF" w:themeColor="background1"/>
+        </w:rPr>
+        <w:t>.</w:t>
+      </w:r>
     </w:p>
     <w:p>
       <w:pPr>
@@ -2119,6 +1907,7 @@
     <w:p>
       <w:pPr>
         <w:pBdr>
+          <w:top w:val="single" w:sz="4" w:space="1" w:color="auto"/>
           <w:left w:val="single" w:sz="4" w:space="4" w:color="auto"/>
           <w:bottom w:val="single" w:sz="4" w:space="1" w:color="auto"/>
           <w:right w:val="single" w:sz="4" w:space="4" w:color="auto"/>
@@ -2128,24 +1917,24 @@
         <w:tabs>
           <w:tab w:val="left" w:pos="3552"/>
         </w:tabs>
-        <w:spacing w:before="240"/>
-        <w:rPr>
-          <w:rFonts w:ascii="Times New Roman" w:hAnsi="Times New Roman" w:cs="Times New Roman"/>
-          <w:b/>
-          <w:color w:val="404040" w:themeColor="text1" w:themeTint="BF"/>
-          <w:sz w:val="28"/>
-          <w:szCs w:val="32"/>
-        </w:rPr>
-      </w:pPr>
-      <w:r>
-        <w:rPr>
-          <w:rFonts w:ascii="Times New Roman" w:hAnsi="Times New Roman" w:cs="Times New Roman"/>
-          <w:b/>
-          <w:color w:val="404040" w:themeColor="text1" w:themeTint="BF"/>
-          <w:sz w:val="28"/>
-          <w:szCs w:val="32"/>
-        </w:rPr>
-        <w:t>Describe:</w:t>
+        <w:jc w:val="center"/>
+        <w:rPr>
+          <w:rFonts w:ascii="Times New Roman" w:hAnsi="Times New Roman" w:cs="Times New Roman"/>
+          <w:b/>
+          <w:color w:val="FFFFFF" w:themeColor="background1"/>
+          <w:sz w:val="28"/>
+          <w:szCs w:val="32"/>
+        </w:rPr>
+      </w:pPr>
+      <w:r>
+        <w:rPr>
+          <w:rFonts w:ascii="Roboto" w:hAnsi="Roboto"/>
+          <w:color w:val="FFFFFF" w:themeColor="background1"/>
+          <w:spacing w:val="3"/>
+          <w:sz w:val="21"/>
+          <w:szCs w:val="21"/>
+        </w:rPr>
+        <w:t>Activity diagram (Swim lane)</w:t>
       </w:r>
     </w:p>
     <w:p>
@@ -2168,90 +1957,75 @@
           <w:szCs w:val="32"/>
         </w:rPr>
       </w:pPr>
-    </w:p>
-    <w:p>
-      <w:pPr>
-        <w:pBdr>
-          <w:top w:val="single" w:sz="4" w:space="1" w:color="auto"/>
-          <w:left w:val="single" w:sz="4" w:space="4" w:color="auto"/>
-          <w:bottom w:val="single" w:sz="4" w:space="1" w:color="auto"/>
-          <w:right w:val="single" w:sz="4" w:space="4" w:color="auto"/>
-          <w:bar w:val="single" w:sz="4" w:color="auto"/>
-        </w:pBdr>
-        <w:tabs>
-          <w:tab w:val="left" w:pos="3552"/>
-        </w:tabs>
-        <w:rPr>
-          <w:rFonts w:ascii="Times New Roman" w:hAnsi="Times New Roman" w:cs="Times New Roman"/>
-          <w:b/>
-          <w:color w:val="FFFFFF" w:themeColor="background1"/>
-          <w:sz w:val="28"/>
-          <w:szCs w:val="32"/>
-        </w:rPr>
-      </w:pPr>
-    </w:p>
-    <w:p>
-      <w:pPr>
-        <w:pBdr>
-          <w:top w:val="single" w:sz="4" w:space="1" w:color="auto"/>
-          <w:left w:val="single" w:sz="4" w:space="4" w:color="auto"/>
-          <w:bottom w:val="single" w:sz="4" w:space="1" w:color="auto"/>
-          <w:right w:val="single" w:sz="4" w:space="4" w:color="auto"/>
-          <w:bar w:val="single" w:sz="4" w:color="auto"/>
-        </w:pBdr>
-        <w:tabs>
-          <w:tab w:val="left" w:pos="3552"/>
-        </w:tabs>
-        <w:rPr>
-          <w:rFonts w:ascii="Times New Roman" w:hAnsi="Times New Roman" w:cs="Times New Roman"/>
-          <w:b/>
-          <w:color w:val="FFFFFF" w:themeColor="background1"/>
-          <w:sz w:val="28"/>
-          <w:szCs w:val="32"/>
-        </w:rPr>
-      </w:pPr>
-    </w:p>
-    <w:p>
-      <w:pPr>
-        <w:pBdr>
-          <w:top w:val="single" w:sz="4" w:space="1" w:color="auto"/>
-          <w:left w:val="single" w:sz="4" w:space="4" w:color="auto"/>
-          <w:bottom w:val="single" w:sz="4" w:space="1" w:color="auto"/>
-          <w:right w:val="single" w:sz="4" w:space="4" w:color="auto"/>
-          <w:bar w:val="single" w:sz="4" w:color="auto"/>
-        </w:pBdr>
-        <w:tabs>
-          <w:tab w:val="left" w:pos="3552"/>
-        </w:tabs>
-        <w:rPr>
-          <w:rFonts w:ascii="Times New Roman" w:hAnsi="Times New Roman" w:cs="Times New Roman"/>
-          <w:b/>
-          <w:color w:val="FFFFFF" w:themeColor="background1"/>
-          <w:sz w:val="28"/>
-          <w:szCs w:val="32"/>
-        </w:rPr>
-      </w:pPr>
-    </w:p>
-    <w:p>
-      <w:pPr>
-        <w:pBdr>
-          <w:top w:val="single" w:sz="4" w:space="1" w:color="auto"/>
-          <w:left w:val="single" w:sz="4" w:space="4" w:color="auto"/>
-          <w:bottom w:val="single" w:sz="4" w:space="1" w:color="auto"/>
-          <w:right w:val="single" w:sz="4" w:space="4" w:color="auto"/>
-          <w:bar w:val="single" w:sz="4" w:color="auto"/>
-        </w:pBdr>
-        <w:tabs>
-          <w:tab w:val="left" w:pos="3552"/>
-        </w:tabs>
-        <w:rPr>
-          <w:rFonts w:ascii="Times New Roman" w:hAnsi="Times New Roman" w:cs="Times New Roman"/>
-          <w:b/>
-          <w:color w:val="FFFFFF" w:themeColor="background1"/>
-          <w:sz w:val="28"/>
-          <w:szCs w:val="32"/>
-        </w:rPr>
-      </w:pPr>
+      <w:r>
+        <w:rPr>
+          <w:rFonts w:ascii="Times New Roman" w:hAnsi="Times New Roman" w:cs="Times New Roman"/>
+          <w:b/>
+          <w:color w:val="000000" w:themeColor="text1"/>
+          <w:sz w:val="28"/>
+          <w:szCs w:val="32"/>
+        </w:rPr>
+        <w:t>Description:</w:t>
+      </w:r>
+      <w:r>
+        <w:rPr>
+          <w:rFonts w:ascii="Times New Roman" w:hAnsi="Times New Roman" w:cs="Times New Roman"/>
+          <w:b/>
+          <w:color w:val="000000" w:themeColor="text1"/>
+          <w:sz w:val="28"/>
+          <w:szCs w:val="32"/>
+        </w:rPr>
+        <w:t xml:space="preserve"> </w:t>
+      </w:r>
+      <w:r>
+        <w:rPr>
+          <w:rFonts w:ascii="Baskerville Old Face" w:hAnsi="Baskerville Old Face"/>
+          <w:color w:val="FFFFFF" w:themeColor="background1"/>
+        </w:rPr>
+        <w:t xml:space="preserve">This activity (swim lane) diagram </w:t>
+      </w:r>
+      <w:r>
+        <w:rPr>
+          <w:rFonts w:ascii="Baskerville Old Face" w:hAnsi="Baskerville Old Face"/>
+          <w:color w:val="FFFFFF" w:themeColor="background1"/>
+        </w:rPr>
+        <w:t>show how the system is connected from one person to another and how</w:t>
+      </w:r>
+      <w:r>
+        <w:rPr>
+          <w:rFonts w:ascii="Baskerville Old Face" w:hAnsi="Baskerville Old Face"/>
+          <w:color w:val="FFFFFF" w:themeColor="background1"/>
+        </w:rPr>
+        <w:t xml:space="preserve"> it is connecting different people and their working is easily defined in this diagram about our application</w:t>
+      </w:r>
+      <w:r>
+        <w:rPr>
+          <w:rFonts w:ascii="Baskerville Old Face" w:hAnsi="Baskerville Old Face"/>
+          <w:color w:val="FFFFFF" w:themeColor="background1"/>
+        </w:rPr>
+        <w:t>.</w:t>
+      </w:r>
+    </w:p>
+    <w:p>
+      <w:pPr>
+        <w:rPr>
+          <w:rFonts w:ascii="Times New Roman" w:hAnsi="Times New Roman" w:cs="Times New Roman"/>
+          <w:b/>
+          <w:color w:val="000000" w:themeColor="text1"/>
+          <w:sz w:val="28"/>
+          <w:szCs w:val="32"/>
+        </w:rPr>
+      </w:pPr>
+      <w:r>
+        <w:rPr>
+          <w:rFonts w:ascii="Times New Roman" w:hAnsi="Times New Roman" w:cs="Times New Roman"/>
+          <w:b/>
+          <w:color w:val="000000" w:themeColor="text1"/>
+          <w:sz w:val="28"/>
+          <w:szCs w:val="32"/>
+        </w:rPr>
+        <w:br w:type="page"/>
+      </w:r>
     </w:p>
     <w:p>
       <w:pPr>
@@ -2286,6 +2060,7 @@
     <w:p>
       <w:pPr>
         <w:pBdr>
+          <w:top w:val="single" w:sz="4" w:space="1" w:color="auto"/>
           <w:left w:val="single" w:sz="4" w:space="4" w:color="auto"/>
           <w:bottom w:val="single" w:sz="4" w:space="1" w:color="auto"/>
           <w:right w:val="single" w:sz="4" w:space="4" w:color="auto"/>
@@ -2296,12 +2071,13 @@
           <w:tab w:val="left" w:pos="3552"/>
         </w:tabs>
         <w:spacing w:before="240"/>
-        <w:rPr>
-          <w:rFonts w:ascii="Times New Roman" w:hAnsi="Times New Roman" w:cs="Times New Roman"/>
-          <w:b/>
-          <w:color w:val="FFFFFF" w:themeColor="background1"/>
-          <w:sz w:val="28"/>
-          <w:szCs w:val="32"/>
+        <w:jc w:val="center"/>
+        <w:rPr>
+          <w:rFonts w:ascii="Roboto" w:hAnsi="Roboto"/>
+          <w:color w:val="FFFFFF" w:themeColor="background1"/>
+          <w:spacing w:val="3"/>
+          <w:sz w:val="21"/>
+          <w:szCs w:val="21"/>
         </w:rPr>
       </w:pPr>
       <w:r>
@@ -2315,8 +2091,8 @@
         </w:rPr>
         <w:drawing>
           <wp:inline distT="0" distB="0" distL="0" distR="0" wp14:anchorId="4D2ED885" wp14:editId="19355058">
-            <wp:extent cx="5943600" cy="4202430"/>
-            <wp:effectExtent l="0" t="0" r="0" b="7620"/>
+            <wp:extent cx="5943600" cy="4872251"/>
+            <wp:effectExtent l="0" t="0" r="0" b="5080"/>
             <wp:docPr id="6" name="Picture 6"/>
             <wp:cNvGraphicFramePr>
               <a:graphicFrameLocks xmlns:a="http://schemas.openxmlformats.org/drawingml/2006/main" noChangeAspect="1"/>
@@ -2343,7 +2119,7 @@
                   <pic:spPr>
                     <a:xfrm>
                       <a:off x="0" y="0"/>
-                      <a:ext cx="5943600" cy="4202430"/>
+                      <a:ext cx="5944792" cy="4873228"/>
                     </a:xfrm>
                     <a:prstGeom prst="rect">
                       <a:avLst/>
@@ -2357,13 +2133,23 @@
       </w:r>
       <w:r>
         <w:rPr>
-          <w:rFonts w:ascii="Times New Roman" w:hAnsi="Times New Roman" w:cs="Times New Roman"/>
-          <w:b/>
-          <w:color w:val="FFFFFF" w:themeColor="background1"/>
-          <w:sz w:val="28"/>
-          <w:szCs w:val="32"/>
-        </w:rPr>
-        <w:t xml:space="preserve"> Describe:</w:t>
+          <w:rFonts w:ascii="Roboto" w:hAnsi="Roboto"/>
+          <w:color w:val="FFFFFF" w:themeColor="background1"/>
+          <w:spacing w:val="3"/>
+          <w:sz w:val="21"/>
+          <w:szCs w:val="21"/>
+        </w:rPr>
+        <w:t>State Machine Diagra</w:t>
+      </w:r>
+      <w:r>
+        <w:rPr>
+          <w:rFonts w:ascii="Roboto" w:hAnsi="Roboto"/>
+          <w:color w:val="FFFFFF" w:themeColor="background1"/>
+          <w:spacing w:val="3"/>
+          <w:sz w:val="21"/>
+          <w:szCs w:val="21"/>
+        </w:rPr>
+        <w:t>m</w:t>
       </w:r>
     </w:p>
     <w:p>
@@ -2373,27 +2159,80 @@
           <w:left w:val="single" w:sz="4" w:space="4" w:color="auto"/>
           <w:bottom w:val="single" w:sz="4" w:space="1" w:color="auto"/>
           <w:right w:val="single" w:sz="4" w:space="4" w:color="auto"/>
+          <w:between w:val="single" w:sz="4" w:space="1" w:color="auto"/>
           <w:bar w:val="single" w:sz="4" w:color="auto"/>
         </w:pBdr>
         <w:tabs>
           <w:tab w:val="left" w:pos="3552"/>
         </w:tabs>
-        <w:rPr>
-          <w:rFonts w:ascii="Times New Roman" w:hAnsi="Times New Roman" w:cs="Times New Roman"/>
-          <w:b/>
-          <w:color w:val="FFFFFF" w:themeColor="background1"/>
-          <w:sz w:val="28"/>
-          <w:szCs w:val="32"/>
-        </w:rPr>
-      </w:pPr>
+        <w:spacing w:before="240"/>
+        <w:rPr>
+          <w:rFonts w:ascii="Times New Roman" w:hAnsi="Times New Roman" w:cs="Times New Roman"/>
+          <w:b/>
+          <w:color w:val="000000" w:themeColor="text1"/>
+          <w:sz w:val="28"/>
+          <w:szCs w:val="32"/>
+        </w:rPr>
+      </w:pPr>
+      <w:r>
+        <w:rPr>
+          <w:rFonts w:ascii="Times New Roman" w:hAnsi="Times New Roman" w:cs="Times New Roman"/>
+          <w:b/>
+          <w:color w:val="000000" w:themeColor="text1"/>
+          <w:sz w:val="28"/>
+          <w:szCs w:val="32"/>
+        </w:rPr>
+        <w:t>Description:</w:t>
+      </w:r>
+      <w:r>
+        <w:rPr>
+          <w:rFonts w:ascii="Times New Roman" w:hAnsi="Times New Roman" w:cs="Times New Roman"/>
+          <w:b/>
+          <w:color w:val="000000" w:themeColor="text1"/>
+          <w:sz w:val="28"/>
+          <w:szCs w:val="32"/>
+        </w:rPr>
+        <w:t xml:space="preserve"> </w:t>
+      </w:r>
+      <w:r>
+        <w:rPr>
+          <w:rFonts w:ascii="Baskerville Old Face" w:hAnsi="Baskerville Old Face"/>
+          <w:color w:val="FFFFFF" w:themeColor="background1"/>
+        </w:rPr>
+        <w:t xml:space="preserve">State Machine diagram shows the different </w:t>
+      </w:r>
+      <w:r>
+        <w:rPr>
+          <w:rFonts w:ascii="Baskerville Old Face" w:hAnsi="Baskerville Old Face"/>
+          <w:color w:val="FFFFFF" w:themeColor="background1"/>
+        </w:rPr>
+        <w:t xml:space="preserve">state </w:t>
+      </w:r>
+      <w:r>
+        <w:rPr>
+          <w:rFonts w:ascii="Baskerville Old Face" w:hAnsi="Baskerville Old Face"/>
+          <w:color w:val="FFFFFF" w:themeColor="background1"/>
+        </w:rPr>
+        <w:t>of the application in which the different process are performing and that makes this diagram helpful in understanding the working</w:t>
+      </w:r>
+      <w:r>
+        <w:rPr>
+          <w:rFonts w:ascii="Baskerville Old Face" w:hAnsi="Baskerville Old Face"/>
+          <w:color w:val="FFFFFF" w:themeColor="background1"/>
+        </w:rPr>
+        <w:t xml:space="preserve"> on different parts and different steps</w:t>
+      </w:r>
+      <w:r>
+        <w:rPr>
+          <w:rFonts w:ascii="Baskerville Old Face" w:hAnsi="Baskerville Old Face"/>
+          <w:color w:val="FFFFFF" w:themeColor="background1"/>
+        </w:rPr>
+        <w:t>.</w:t>
+      </w:r>
     </w:p>
     <w:p>
       <w:pPr>
         <w:pBdr>
-          <w:top w:val="single" w:sz="4" w:space="1" w:color="auto"/>
-          <w:left w:val="single" w:sz="4" w:space="4" w:color="auto"/>
-          <w:bottom w:val="single" w:sz="4" w:space="1" w:color="auto"/>
-          <w:right w:val="single" w:sz="4" w:space="4" w:color="auto"/>
           <w:bar w:val="single" w:sz="4" w:color="auto"/>
         </w:pBdr>
         <w:tabs>
@@ -2411,10 +2250,6 @@
     <w:p>
       <w:pPr>
         <w:pBdr>
-          <w:top w:val="single" w:sz="4" w:space="1" w:color="auto"/>
-          <w:left w:val="single" w:sz="4" w:space="4" w:color="auto"/>
-          <w:bottom w:val="single" w:sz="4" w:space="1" w:color="auto"/>
-          <w:right w:val="single" w:sz="4" w:space="4" w:color="auto"/>
           <w:bar w:val="single" w:sz="4" w:color="auto"/>
         </w:pBdr>
         <w:tabs>
@@ -2432,10 +2267,6 @@
     <w:p>
       <w:pPr>
         <w:pBdr>
-          <w:top w:val="single" w:sz="4" w:space="1" w:color="auto"/>
-          <w:left w:val="single" w:sz="4" w:space="4" w:color="auto"/>
-          <w:bottom w:val="single" w:sz="4" w:space="1" w:color="auto"/>
-          <w:right w:val="single" w:sz="4" w:space="4" w:color="auto"/>
           <w:bar w:val="single" w:sz="4" w:color="auto"/>
         </w:pBdr>
         <w:tabs>
@@ -2452,97 +2283,24 @@
     </w:p>
     <w:p>
       <w:pPr>
-        <w:pBdr>
-          <w:top w:val="single" w:sz="4" w:space="1" w:color="auto"/>
-          <w:left w:val="single" w:sz="4" w:space="4" w:color="auto"/>
-          <w:bottom w:val="single" w:sz="4" w:space="1" w:color="auto"/>
-          <w:right w:val="single" w:sz="4" w:space="4" w:color="auto"/>
-          <w:bar w:val="single" w:sz="4" w:color="auto"/>
-        </w:pBdr>
-        <w:tabs>
-          <w:tab w:val="left" w:pos="3552"/>
-        </w:tabs>
-        <w:rPr>
-          <w:rFonts w:ascii="Times New Roman" w:hAnsi="Times New Roman" w:cs="Times New Roman"/>
-          <w:b/>
-          <w:color w:val="FFFFFF" w:themeColor="background1"/>
-          <w:sz w:val="28"/>
-          <w:szCs w:val="32"/>
-        </w:rPr>
-      </w:pPr>
-    </w:p>
-    <w:p>
-      <w:pPr>
-        <w:pBdr>
-          <w:top w:val="single" w:sz="4" w:space="1" w:color="auto"/>
-          <w:left w:val="single" w:sz="4" w:space="4" w:color="auto"/>
-          <w:bottom w:val="single" w:sz="4" w:space="1" w:color="auto"/>
-          <w:right w:val="single" w:sz="4" w:space="4" w:color="auto"/>
-          <w:bar w:val="single" w:sz="4" w:color="auto"/>
-        </w:pBdr>
-        <w:tabs>
-          <w:tab w:val="left" w:pos="3552"/>
-        </w:tabs>
-        <w:rPr>
-          <w:rFonts w:ascii="Times New Roman" w:hAnsi="Times New Roman" w:cs="Times New Roman"/>
-          <w:b/>
-          <w:color w:val="FFFFFF" w:themeColor="background1"/>
-          <w:sz w:val="28"/>
-          <w:szCs w:val="32"/>
-        </w:rPr>
-      </w:pPr>
-    </w:p>
-    <w:p>
-      <w:pPr>
-        <w:pBdr>
-          <w:top w:val="single" w:sz="4" w:space="1" w:color="auto"/>
-          <w:left w:val="single" w:sz="4" w:space="4" w:color="auto"/>
-          <w:bottom w:val="single" w:sz="4" w:space="1" w:color="auto"/>
-          <w:right w:val="single" w:sz="4" w:space="4" w:color="auto"/>
-          <w:bar w:val="single" w:sz="4" w:color="auto"/>
-        </w:pBdr>
-        <w:tabs>
-          <w:tab w:val="left" w:pos="3552"/>
-        </w:tabs>
-        <w:rPr>
-          <w:rFonts w:ascii="Times New Roman" w:hAnsi="Times New Roman" w:cs="Times New Roman"/>
-          <w:b/>
-          <w:color w:val="FFFFFF" w:themeColor="background1"/>
-          <w:sz w:val="28"/>
-          <w:szCs w:val="32"/>
-        </w:rPr>
-      </w:pPr>
-      <w:r>
-        <w:rPr>
-          <w:rFonts w:ascii="Times New Roman" w:hAnsi="Times New Roman" w:cs="Times New Roman"/>
-          <w:b/>
-          <w:color w:val="FFFFFF" w:themeColor="background1"/>
-          <w:sz w:val="28"/>
-          <w:szCs w:val="32"/>
-        </w:rPr>
-        <w:br/>
-      </w:r>
-    </w:p>
-    <w:p>
-      <w:pPr>
-        <w:pBdr>
-          <w:top w:val="single" w:sz="4" w:space="1" w:color="auto"/>
-          <w:left w:val="single" w:sz="4" w:space="4" w:color="auto"/>
-          <w:bottom w:val="single" w:sz="4" w:space="1" w:color="auto"/>
-          <w:right w:val="single" w:sz="4" w:space="4" w:color="auto"/>
-          <w:bar w:val="single" w:sz="4" w:color="auto"/>
-        </w:pBdr>
-        <w:tabs>
-          <w:tab w:val="left" w:pos="3552"/>
-        </w:tabs>
-        <w:rPr>
-          <w:rFonts w:ascii="Times New Roman" w:hAnsi="Times New Roman" w:cs="Times New Roman"/>
-          <w:b/>
-          <w:color w:val="FFFFFF" w:themeColor="background1"/>
-          <w:sz w:val="28"/>
-          <w:szCs w:val="32"/>
-        </w:rPr>
-      </w:pPr>
+        <w:rPr>
+          <w:rFonts w:ascii="Times New Roman" w:hAnsi="Times New Roman" w:cs="Times New Roman"/>
+          <w:b/>
+          <w:color w:val="FFFFFF" w:themeColor="background1"/>
+          <w:sz w:val="28"/>
+          <w:szCs w:val="32"/>
+        </w:rPr>
+      </w:pPr>
+      <w:r>
+        <w:rPr>
+          <w:rFonts w:ascii="Times New Roman" w:hAnsi="Times New Roman" w:cs="Times New Roman"/>
+          <w:b/>
+          <w:color w:val="FFFFFF" w:themeColor="background1"/>
+          <w:sz w:val="28"/>
+          <w:szCs w:val="32"/>
+        </w:rPr>
+        <w:br w:type="page"/>
+      </w:r>
     </w:p>
     <w:p>
       <w:pPr>
@@ -2659,23 +2417,24 @@
         <w:tabs>
           <w:tab w:val="left" w:pos="3552"/>
         </w:tabs>
-        <w:rPr>
-          <w:rFonts w:ascii="Times New Roman" w:hAnsi="Times New Roman" w:cs="Times New Roman"/>
-          <w:b/>
-          <w:color w:val="404040" w:themeColor="text1" w:themeTint="BF"/>
-          <w:sz w:val="28"/>
-          <w:szCs w:val="32"/>
-        </w:rPr>
-      </w:pPr>
-      <w:r>
-        <w:rPr>
-          <w:rFonts w:ascii="Times New Roman" w:hAnsi="Times New Roman" w:cs="Times New Roman"/>
-          <w:b/>
-          <w:color w:val="404040" w:themeColor="text1" w:themeTint="BF"/>
-          <w:sz w:val="28"/>
-          <w:szCs w:val="32"/>
-        </w:rPr>
-        <w:t>Describe:</w:t>
+        <w:jc w:val="center"/>
+        <w:rPr>
+          <w:rFonts w:ascii="Times New Roman" w:hAnsi="Times New Roman" w:cs="Times New Roman"/>
+          <w:b/>
+          <w:color w:val="FFFFFF" w:themeColor="background1"/>
+          <w:sz w:val="28"/>
+          <w:szCs w:val="32"/>
+        </w:rPr>
+      </w:pPr>
+      <w:r>
+        <w:rPr>
+          <w:rFonts w:ascii="Roboto" w:hAnsi="Roboto"/>
+          <w:color w:val="FFFFFF" w:themeColor="background1"/>
+          <w:spacing w:val="3"/>
+          <w:sz w:val="21"/>
+          <w:szCs w:val="21"/>
+        </w:rPr>
+        <w:t>Sequence diagram</w:t>
       </w:r>
     </w:p>
     <w:p>
@@ -2685,6 +2444,7 @@
           <w:left w:val="single" w:sz="4" w:space="4" w:color="auto"/>
           <w:bottom w:val="single" w:sz="4" w:space="1" w:color="auto"/>
           <w:right w:val="single" w:sz="4" w:space="4" w:color="auto"/>
+          <w:between w:val="single" w:sz="4" w:space="1" w:color="auto"/>
           <w:bar w:val="single" w:sz="4" w:color="auto"/>
         </w:pBdr>
         <w:tabs>
@@ -2693,179 +2453,80 @@
         <w:rPr>
           <w:rFonts w:ascii="Times New Roman" w:hAnsi="Times New Roman" w:cs="Times New Roman"/>
           <w:b/>
-          <w:color w:val="FFFFFF" w:themeColor="background1"/>
-          <w:sz w:val="28"/>
-          <w:szCs w:val="32"/>
-        </w:rPr>
-      </w:pPr>
-    </w:p>
-    <w:p>
-      <w:pPr>
-        <w:pBdr>
-          <w:top w:val="single" w:sz="4" w:space="1" w:color="auto"/>
-          <w:left w:val="single" w:sz="4" w:space="4" w:color="auto"/>
-          <w:bottom w:val="single" w:sz="4" w:space="1" w:color="auto"/>
-          <w:right w:val="single" w:sz="4" w:space="4" w:color="auto"/>
-          <w:bar w:val="single" w:sz="4" w:color="auto"/>
-        </w:pBdr>
-        <w:tabs>
-          <w:tab w:val="left" w:pos="3552"/>
-        </w:tabs>
-        <w:rPr>
-          <w:rFonts w:ascii="Times New Roman" w:hAnsi="Times New Roman" w:cs="Times New Roman"/>
-          <w:b/>
-          <w:color w:val="FFFFFF" w:themeColor="background1"/>
-          <w:sz w:val="28"/>
-          <w:szCs w:val="32"/>
-        </w:rPr>
-      </w:pPr>
-    </w:p>
-    <w:p>
-      <w:pPr>
-        <w:pBdr>
-          <w:top w:val="single" w:sz="4" w:space="1" w:color="auto"/>
-          <w:left w:val="single" w:sz="4" w:space="4" w:color="auto"/>
-          <w:bottom w:val="single" w:sz="4" w:space="1" w:color="auto"/>
-          <w:right w:val="single" w:sz="4" w:space="4" w:color="auto"/>
-          <w:bar w:val="single" w:sz="4" w:color="auto"/>
-        </w:pBdr>
-        <w:tabs>
-          <w:tab w:val="left" w:pos="3552"/>
-        </w:tabs>
-        <w:rPr>
-          <w:rFonts w:ascii="Times New Roman" w:hAnsi="Times New Roman" w:cs="Times New Roman"/>
-          <w:b/>
-          <w:color w:val="FFFFFF" w:themeColor="background1"/>
-          <w:sz w:val="28"/>
-          <w:szCs w:val="32"/>
-        </w:rPr>
-      </w:pPr>
-    </w:p>
-    <w:p>
-      <w:pPr>
-        <w:pBdr>
-          <w:top w:val="single" w:sz="4" w:space="1" w:color="auto"/>
-          <w:left w:val="single" w:sz="4" w:space="4" w:color="auto"/>
-          <w:bottom w:val="single" w:sz="4" w:space="1" w:color="auto"/>
-          <w:right w:val="single" w:sz="4" w:space="4" w:color="auto"/>
-          <w:bar w:val="single" w:sz="4" w:color="auto"/>
-        </w:pBdr>
-        <w:tabs>
-          <w:tab w:val="left" w:pos="3552"/>
-        </w:tabs>
-        <w:rPr>
-          <w:rFonts w:ascii="Times New Roman" w:hAnsi="Times New Roman" w:cs="Times New Roman"/>
-          <w:b/>
-          <w:color w:val="FFFFFF" w:themeColor="background1"/>
-          <w:sz w:val="28"/>
-          <w:szCs w:val="32"/>
-        </w:rPr>
-      </w:pPr>
-    </w:p>
-    <w:p>
-      <w:pPr>
-        <w:pBdr>
-          <w:top w:val="single" w:sz="4" w:space="1" w:color="auto"/>
-          <w:left w:val="single" w:sz="4" w:space="4" w:color="auto"/>
-          <w:bottom w:val="single" w:sz="4" w:space="1" w:color="auto"/>
-          <w:right w:val="single" w:sz="4" w:space="4" w:color="auto"/>
-          <w:bar w:val="single" w:sz="4" w:color="auto"/>
-        </w:pBdr>
-        <w:tabs>
-          <w:tab w:val="left" w:pos="3552"/>
-        </w:tabs>
-        <w:rPr>
-          <w:rFonts w:ascii="Times New Roman" w:hAnsi="Times New Roman" w:cs="Times New Roman"/>
-          <w:b/>
-          <w:color w:val="FFFFFF" w:themeColor="background1"/>
-          <w:sz w:val="28"/>
-          <w:szCs w:val="32"/>
-        </w:rPr>
-      </w:pPr>
-    </w:p>
-    <w:p>
-      <w:pPr>
-        <w:pBdr>
-          <w:top w:val="single" w:sz="4" w:space="1" w:color="auto"/>
-          <w:left w:val="single" w:sz="4" w:space="4" w:color="auto"/>
-          <w:bottom w:val="single" w:sz="4" w:space="1" w:color="auto"/>
-          <w:right w:val="single" w:sz="4" w:space="4" w:color="auto"/>
-          <w:bar w:val="single" w:sz="4" w:color="auto"/>
-        </w:pBdr>
-        <w:tabs>
-          <w:tab w:val="left" w:pos="3552"/>
-        </w:tabs>
-        <w:rPr>
-          <w:rFonts w:ascii="Times New Roman" w:hAnsi="Times New Roman" w:cs="Times New Roman"/>
-          <w:b/>
-          <w:color w:val="FFFFFF" w:themeColor="background1"/>
-          <w:sz w:val="28"/>
-          <w:szCs w:val="32"/>
-        </w:rPr>
-      </w:pPr>
-    </w:p>
-    <w:p>
-      <w:pPr>
-        <w:pBdr>
-          <w:top w:val="single" w:sz="4" w:space="1" w:color="auto"/>
-          <w:left w:val="single" w:sz="4" w:space="4" w:color="auto"/>
-          <w:bottom w:val="single" w:sz="4" w:space="1" w:color="auto"/>
-          <w:right w:val="single" w:sz="4" w:space="4" w:color="auto"/>
-          <w:bar w:val="single" w:sz="4" w:color="auto"/>
-        </w:pBdr>
-        <w:tabs>
-          <w:tab w:val="left" w:pos="3552"/>
-        </w:tabs>
-        <w:rPr>
-          <w:rFonts w:ascii="Times New Roman" w:hAnsi="Times New Roman" w:cs="Times New Roman"/>
-          <w:b/>
-          <w:color w:val="FFFFFF" w:themeColor="background1"/>
-          <w:sz w:val="28"/>
-          <w:szCs w:val="32"/>
-        </w:rPr>
-      </w:pPr>
-    </w:p>
-    <w:p>
-      <w:pPr>
-        <w:pBdr>
-          <w:top w:val="single" w:sz="4" w:space="1" w:color="auto"/>
-          <w:left w:val="single" w:sz="4" w:space="4" w:color="auto"/>
-          <w:bottom w:val="single" w:sz="4" w:space="1" w:color="auto"/>
-          <w:right w:val="single" w:sz="4" w:space="4" w:color="auto"/>
-          <w:bar w:val="single" w:sz="4" w:color="auto"/>
-        </w:pBdr>
-        <w:tabs>
-          <w:tab w:val="left" w:pos="3552"/>
-        </w:tabs>
-        <w:rPr>
-          <w:rFonts w:ascii="Times New Roman" w:hAnsi="Times New Roman" w:cs="Times New Roman"/>
-          <w:b/>
-          <w:color w:val="FFFFFF" w:themeColor="background1"/>
-          <w:sz w:val="28"/>
-          <w:szCs w:val="32"/>
-        </w:rPr>
-      </w:pPr>
-    </w:p>
-    <w:p>
-      <w:pPr>
-        <w:pBdr>
-          <w:top w:val="single" w:sz="4" w:space="1" w:color="auto"/>
-          <w:left w:val="single" w:sz="4" w:space="4" w:color="auto"/>
-          <w:bottom w:val="single" w:sz="4" w:space="1" w:color="auto"/>
-          <w:right w:val="single" w:sz="4" w:space="4" w:color="auto"/>
-          <w:bar w:val="single" w:sz="4" w:color="auto"/>
-        </w:pBdr>
-        <w:tabs>
-          <w:tab w:val="left" w:pos="3552"/>
-        </w:tabs>
-        <w:rPr>
-          <w:rFonts w:ascii="Times New Roman" w:hAnsi="Times New Roman" w:cs="Times New Roman"/>
-          <w:b/>
-          <w:color w:val="FFFFFF" w:themeColor="background1"/>
-          <w:sz w:val="28"/>
-          <w:szCs w:val="32"/>
-        </w:rPr>
-      </w:pPr>
+          <w:color w:val="000000" w:themeColor="text1"/>
+          <w:sz w:val="28"/>
+          <w:szCs w:val="32"/>
+        </w:rPr>
+      </w:pPr>
+      <w:r>
+        <w:rPr>
+          <w:rFonts w:ascii="Times New Roman" w:hAnsi="Times New Roman" w:cs="Times New Roman"/>
+          <w:b/>
+          <w:color w:val="000000" w:themeColor="text1"/>
+          <w:sz w:val="28"/>
+          <w:szCs w:val="32"/>
+        </w:rPr>
+        <w:t>Description:</w:t>
+      </w:r>
+      <w:r>
+        <w:rPr>
+          <w:rFonts w:ascii="Times New Roman" w:hAnsi="Times New Roman" w:cs="Times New Roman"/>
+          <w:b/>
+          <w:color w:val="000000" w:themeColor="text1"/>
+          <w:sz w:val="28"/>
+          <w:szCs w:val="32"/>
+        </w:rPr>
+        <w:t xml:space="preserve"> </w:t>
+      </w:r>
+      <w:r>
+        <w:rPr>
+          <w:rFonts w:ascii="Baskerville Old Face" w:hAnsi="Baskerville Old Face"/>
+          <w:color w:val="FFFFFF" w:themeColor="background1"/>
+        </w:rPr>
+        <w:t xml:space="preserve">This sequence diagram shows </w:t>
+      </w:r>
+      <w:r>
+        <w:rPr>
+          <w:rFonts w:ascii="Baskerville Old Face" w:hAnsi="Baskerville Old Face"/>
+          <w:color w:val="FFFFFF" w:themeColor="background1"/>
+        </w:rPr>
+        <w:t xml:space="preserve">the </w:t>
+      </w:r>
+      <w:r>
+        <w:rPr>
+          <w:rFonts w:ascii="Baskerville Old Face" w:hAnsi="Baskerville Old Face"/>
+          <w:color w:val="FFFFFF" w:themeColor="background1"/>
+        </w:rPr>
+        <w:t>process working in sequence and messages and objects creating from one to another</w:t>
+      </w:r>
+      <w:r>
+        <w:rPr>
+          <w:rFonts w:ascii="Baskerville Old Face" w:hAnsi="Baskerville Old Face"/>
+          <w:color w:val="FFFFFF" w:themeColor="background1"/>
+        </w:rPr>
+        <w:t xml:space="preserve"> and the working by different parts and how the sequence of the working is made.</w:t>
+      </w:r>
+    </w:p>
+    <w:p>
+      <w:pPr>
+        <w:rPr>
+          <w:rFonts w:ascii="Times New Roman" w:hAnsi="Times New Roman" w:cs="Times New Roman"/>
+          <w:b/>
+          <w:color w:val="000000" w:themeColor="text1"/>
+          <w:sz w:val="28"/>
+          <w:szCs w:val="32"/>
+        </w:rPr>
+      </w:pPr>
+      <w:r>
+        <w:rPr>
+          <w:rFonts w:ascii="Times New Roman" w:hAnsi="Times New Roman" w:cs="Times New Roman"/>
+          <w:b/>
+          <w:color w:val="000000" w:themeColor="text1"/>
+          <w:sz w:val="28"/>
+          <w:szCs w:val="32"/>
+        </w:rPr>
+        <w:br w:type="page"/>
+      </w:r>
     </w:p>
     <w:p>
       <w:pPr>
@@ -2902,7 +2563,7 @@
         <w:pBdr>
           <w:top w:val="single" w:sz="4" w:space="1" w:color="auto"/>
           <w:left w:val="single" w:sz="4" w:space="4" w:color="auto"/>
-          <w:bottom w:val="single" w:sz="4" w:space="1" w:color="auto"/>
+          <w:bottom w:val="single" w:sz="4" w:space="0" w:color="auto"/>
           <w:right w:val="single" w:sz="4" w:space="4" w:color="auto"/>
           <w:bar w:val="single" w:sz="4" w:color="auto"/>
         </w:pBdr>
@@ -2974,7 +2635,7 @@
         <w:pBdr>
           <w:top w:val="single" w:sz="4" w:space="1" w:color="auto"/>
           <w:left w:val="single" w:sz="4" w:space="4" w:color="auto"/>
-          <w:bottom w:val="single" w:sz="4" w:space="1" w:color="auto"/>
+          <w:bottom w:val="single" w:sz="4" w:space="0" w:color="auto"/>
           <w:right w:val="single" w:sz="4" w:space="4" w:color="auto"/>
           <w:between w:val="single" w:sz="4" w:space="1" w:color="auto"/>
           <w:bar w:val="single" w:sz="4" w:color="auto"/>
@@ -2982,23 +2643,24 @@
         <w:tabs>
           <w:tab w:val="left" w:pos="3552"/>
         </w:tabs>
-        <w:rPr>
-          <w:rFonts w:ascii="Times New Roman" w:hAnsi="Times New Roman" w:cs="Times New Roman"/>
-          <w:b/>
-          <w:color w:val="404040" w:themeColor="text1" w:themeTint="BF"/>
-          <w:sz w:val="28"/>
-          <w:szCs w:val="32"/>
-        </w:rPr>
-      </w:pPr>
-      <w:r>
-        <w:rPr>
-          <w:rFonts w:ascii="Times New Roman" w:hAnsi="Times New Roman" w:cs="Times New Roman"/>
-          <w:b/>
-          <w:color w:val="404040" w:themeColor="text1" w:themeTint="BF"/>
-          <w:sz w:val="28"/>
-          <w:szCs w:val="32"/>
-        </w:rPr>
-        <w:t>Describe:</w:t>
+        <w:jc w:val="center"/>
+        <w:rPr>
+          <w:rFonts w:ascii="Times New Roman" w:hAnsi="Times New Roman" w:cs="Times New Roman"/>
+          <w:b/>
+          <w:color w:val="FFFFFF" w:themeColor="background1"/>
+          <w:sz w:val="28"/>
+          <w:szCs w:val="32"/>
+        </w:rPr>
+      </w:pPr>
+      <w:r>
+        <w:rPr>
+          <w:rFonts w:ascii="Roboto" w:hAnsi="Roboto"/>
+          <w:color w:val="FFFFFF" w:themeColor="background1"/>
+          <w:spacing w:val="3"/>
+          <w:sz w:val="21"/>
+          <w:szCs w:val="21"/>
+        </w:rPr>
+        <w:t>Class diagram</w:t>
       </w:r>
     </w:p>
     <w:p>
@@ -3006,84 +2668,81 @@
         <w:pBdr>
           <w:top w:val="single" w:sz="4" w:space="1" w:color="auto"/>
           <w:left w:val="single" w:sz="4" w:space="4" w:color="auto"/>
-          <w:bottom w:val="single" w:sz="4" w:space="1" w:color="auto"/>
+          <w:bottom w:val="single" w:sz="4" w:space="0" w:color="auto"/>
           <w:right w:val="single" w:sz="4" w:space="4" w:color="auto"/>
+          <w:between w:val="single" w:sz="4" w:space="1" w:color="auto"/>
           <w:bar w:val="single" w:sz="4" w:color="auto"/>
         </w:pBdr>
         <w:tabs>
           <w:tab w:val="left" w:pos="3552"/>
         </w:tabs>
         <w:rPr>
-          <w:rFonts w:ascii="Times New Roman" w:hAnsi="Times New Roman" w:cs="Times New Roman"/>
-          <w:b/>
-          <w:color w:val="FFFFFF" w:themeColor="background1"/>
-          <w:sz w:val="28"/>
-          <w:szCs w:val="32"/>
-        </w:rPr>
-      </w:pPr>
-    </w:p>
-    <w:p>
-      <w:pPr>
-        <w:pBdr>
-          <w:top w:val="single" w:sz="4" w:space="1" w:color="auto"/>
-          <w:left w:val="single" w:sz="4" w:space="4" w:color="auto"/>
-          <w:bottom w:val="single" w:sz="4" w:space="1" w:color="auto"/>
-          <w:right w:val="single" w:sz="4" w:space="4" w:color="auto"/>
-          <w:bar w:val="single" w:sz="4" w:color="auto"/>
-        </w:pBdr>
-        <w:tabs>
-          <w:tab w:val="left" w:pos="3552"/>
-        </w:tabs>
-        <w:rPr>
-          <w:rFonts w:ascii="Times New Roman" w:hAnsi="Times New Roman" w:cs="Times New Roman"/>
-          <w:b/>
-          <w:color w:val="FFFFFF" w:themeColor="background1"/>
-          <w:sz w:val="28"/>
-          <w:szCs w:val="32"/>
-        </w:rPr>
-      </w:pPr>
-    </w:p>
-    <w:p>
-      <w:pPr>
-        <w:pBdr>
-          <w:top w:val="single" w:sz="4" w:space="1" w:color="auto"/>
-          <w:left w:val="single" w:sz="4" w:space="4" w:color="auto"/>
-          <w:bottom w:val="single" w:sz="4" w:space="1" w:color="auto"/>
-          <w:right w:val="single" w:sz="4" w:space="4" w:color="auto"/>
-          <w:bar w:val="single" w:sz="4" w:color="auto"/>
-        </w:pBdr>
-        <w:tabs>
-          <w:tab w:val="left" w:pos="3552"/>
-        </w:tabs>
-        <w:rPr>
-          <w:rFonts w:ascii="Times New Roman" w:hAnsi="Times New Roman" w:cs="Times New Roman"/>
-          <w:b/>
-          <w:color w:val="FFFFFF" w:themeColor="background1"/>
-          <w:sz w:val="28"/>
-          <w:szCs w:val="32"/>
-        </w:rPr>
-      </w:pPr>
-    </w:p>
-    <w:p>
-      <w:pPr>
-        <w:pBdr>
-          <w:top w:val="single" w:sz="4" w:space="1" w:color="auto"/>
-          <w:left w:val="single" w:sz="4" w:space="4" w:color="auto"/>
-          <w:bottom w:val="single" w:sz="4" w:space="1" w:color="auto"/>
-          <w:right w:val="single" w:sz="4" w:space="4" w:color="auto"/>
-          <w:bar w:val="single" w:sz="4" w:color="auto"/>
-        </w:pBdr>
-        <w:tabs>
-          <w:tab w:val="left" w:pos="3552"/>
-        </w:tabs>
-        <w:rPr>
-          <w:rFonts w:ascii="Times New Roman" w:hAnsi="Times New Roman" w:cs="Times New Roman"/>
-          <w:b/>
-          <w:color w:val="FFFFFF" w:themeColor="background1"/>
-          <w:sz w:val="28"/>
-          <w:szCs w:val="32"/>
-        </w:rPr>
-      </w:pPr>
+          <w:rFonts w:ascii="Baskerville Old Face" w:hAnsi="Baskerville Old Face"/>
+          <w:color w:val="FFFFFF" w:themeColor="background1"/>
+        </w:rPr>
+      </w:pPr>
+      <w:r>
+        <w:rPr>
+          <w:rFonts w:ascii="Times New Roman" w:hAnsi="Times New Roman" w:cs="Times New Roman"/>
+          <w:b/>
+          <w:color w:val="000000" w:themeColor="text1"/>
+          <w:sz w:val="28"/>
+          <w:szCs w:val="32"/>
+        </w:rPr>
+        <w:t>Description:</w:t>
+      </w:r>
+      <w:r>
+        <w:rPr>
+          <w:rFonts w:ascii="Times New Roman" w:hAnsi="Times New Roman" w:cs="Times New Roman"/>
+          <w:b/>
+          <w:color w:val="000000" w:themeColor="text1"/>
+          <w:sz w:val="28"/>
+          <w:szCs w:val="32"/>
+        </w:rPr>
+        <w:t xml:space="preserve"> </w:t>
+      </w:r>
+      <w:r>
+        <w:rPr>
+          <w:rFonts w:ascii="Baskerville Old Face" w:hAnsi="Baskerville Old Face"/>
+          <w:color w:val="FFFFFF" w:themeColor="background1"/>
+        </w:rPr>
+        <w:t xml:space="preserve">This class diagram shows the working of the </w:t>
+      </w:r>
+      <w:r>
+        <w:rPr>
+          <w:rFonts w:ascii="Baskerville Old Face" w:hAnsi="Baskerville Old Face"/>
+          <w:color w:val="FFFFFF" w:themeColor="background1"/>
+        </w:rPr>
+        <w:t>different</w:t>
+      </w:r>
+      <w:r>
+        <w:rPr>
+          <w:rFonts w:ascii="Baskerville Old Face" w:hAnsi="Baskerville Old Face"/>
+          <w:color w:val="FFFFFF" w:themeColor="background1"/>
+        </w:rPr>
+        <w:t xml:space="preserve"> classes that are created to </w:t>
+      </w:r>
+      <w:r>
+        <w:rPr>
+          <w:rFonts w:ascii="Baskerville Old Face" w:hAnsi="Baskerville Old Face"/>
+          <w:color w:val="FFFFFF" w:themeColor="background1"/>
+        </w:rPr>
+        <w:t xml:space="preserve">do every single process as you can see that there are many classes that are connected </w:t>
+      </w:r>
+      <w:r>
+        <w:rPr>
+          <w:rFonts w:ascii="Baskerville Old Face" w:hAnsi="Baskerville Old Face"/>
+          <w:color w:val="FFFFFF" w:themeColor="background1"/>
+        </w:rPr>
+        <w:t xml:space="preserve">associatively, </w:t>
+      </w:r>
+      <w:r>
+        <w:rPr>
+          <w:rFonts w:ascii="Baskerville Old Face" w:hAnsi="Baskerville Old Face"/>
+          <w:color w:val="FFFFFF" w:themeColor="background1"/>
+        </w:rPr>
+        <w:t>aggregately and by inheritance.</w:t>
+      </w:r>
     </w:p>
     <w:p>
       <w:pPr>
@@ -3221,23 +2880,24 @@
         <w:tabs>
           <w:tab w:val="left" w:pos="3552"/>
         </w:tabs>
-        <w:rPr>
-          <w:rFonts w:ascii="Times New Roman" w:hAnsi="Times New Roman" w:cs="Times New Roman"/>
-          <w:b/>
-          <w:color w:val="404040" w:themeColor="text1" w:themeTint="BF"/>
-          <w:sz w:val="28"/>
-          <w:szCs w:val="32"/>
-        </w:rPr>
-      </w:pPr>
-      <w:r>
-        <w:rPr>
-          <w:rFonts w:ascii="Times New Roman" w:hAnsi="Times New Roman" w:cs="Times New Roman"/>
-          <w:b/>
-          <w:color w:val="404040" w:themeColor="text1" w:themeTint="BF"/>
-          <w:sz w:val="28"/>
-          <w:szCs w:val="32"/>
-        </w:rPr>
-        <w:t>Describe:</w:t>
+        <w:jc w:val="center"/>
+        <w:rPr>
+          <w:rFonts w:ascii="Times New Roman" w:hAnsi="Times New Roman" w:cs="Times New Roman"/>
+          <w:b/>
+          <w:color w:val="FFFFFF" w:themeColor="background1"/>
+          <w:sz w:val="28"/>
+          <w:szCs w:val="32"/>
+        </w:rPr>
+      </w:pPr>
+      <w:r>
+        <w:rPr>
+          <w:rFonts w:ascii="Roboto" w:hAnsi="Roboto"/>
+          <w:color w:val="FFFFFF" w:themeColor="background1"/>
+          <w:spacing w:val="3"/>
+          <w:sz w:val="21"/>
+          <w:szCs w:val="21"/>
+        </w:rPr>
+        <w:t>Object diagram</w:t>
       </w:r>
     </w:p>
     <w:p>
@@ -3247,82 +2907,51 @@
           <w:left w:val="single" w:sz="4" w:space="4" w:color="auto"/>
           <w:bottom w:val="single" w:sz="4" w:space="1" w:color="auto"/>
           <w:right w:val="single" w:sz="4" w:space="4" w:color="auto"/>
+          <w:between w:val="single" w:sz="4" w:space="1" w:color="auto"/>
           <w:bar w:val="single" w:sz="4" w:color="auto"/>
         </w:pBdr>
         <w:tabs>
           <w:tab w:val="left" w:pos="3552"/>
         </w:tabs>
         <w:rPr>
-          <w:rFonts w:ascii="Times New Roman" w:hAnsi="Times New Roman" w:cs="Times New Roman"/>
-          <w:b/>
-          <w:color w:val="FFFFFF" w:themeColor="background1"/>
-          <w:sz w:val="28"/>
-          <w:szCs w:val="32"/>
-        </w:rPr>
-      </w:pPr>
-    </w:p>
-    <w:p>
-      <w:pPr>
-        <w:pBdr>
-          <w:top w:val="single" w:sz="4" w:space="1" w:color="auto"/>
-          <w:left w:val="single" w:sz="4" w:space="4" w:color="auto"/>
-          <w:bottom w:val="single" w:sz="4" w:space="1" w:color="auto"/>
-          <w:right w:val="single" w:sz="4" w:space="4" w:color="auto"/>
-          <w:bar w:val="single" w:sz="4" w:color="auto"/>
-        </w:pBdr>
-        <w:tabs>
-          <w:tab w:val="left" w:pos="3552"/>
-        </w:tabs>
-        <w:rPr>
-          <w:rFonts w:ascii="Times New Roman" w:hAnsi="Times New Roman" w:cs="Times New Roman"/>
-          <w:b/>
-          <w:color w:val="FFFFFF" w:themeColor="background1"/>
-          <w:sz w:val="28"/>
-          <w:szCs w:val="32"/>
-        </w:rPr>
-      </w:pPr>
-    </w:p>
-    <w:p>
-      <w:pPr>
-        <w:pBdr>
-          <w:top w:val="single" w:sz="4" w:space="1" w:color="auto"/>
-          <w:left w:val="single" w:sz="4" w:space="4" w:color="auto"/>
-          <w:bottom w:val="single" w:sz="4" w:space="1" w:color="auto"/>
-          <w:right w:val="single" w:sz="4" w:space="4" w:color="auto"/>
-          <w:bar w:val="single" w:sz="4" w:color="auto"/>
-        </w:pBdr>
-        <w:tabs>
-          <w:tab w:val="left" w:pos="3552"/>
-        </w:tabs>
-        <w:rPr>
-          <w:rFonts w:ascii="Times New Roman" w:hAnsi="Times New Roman" w:cs="Times New Roman"/>
-          <w:b/>
-          <w:color w:val="FFFFFF" w:themeColor="background1"/>
-          <w:sz w:val="28"/>
-          <w:szCs w:val="32"/>
-        </w:rPr>
-      </w:pPr>
-    </w:p>
-    <w:p>
-      <w:pPr>
-        <w:pBdr>
-          <w:top w:val="single" w:sz="4" w:space="1" w:color="auto"/>
-          <w:left w:val="single" w:sz="4" w:space="4" w:color="auto"/>
-          <w:bottom w:val="single" w:sz="4" w:space="1" w:color="auto"/>
-          <w:right w:val="single" w:sz="4" w:space="4" w:color="auto"/>
-          <w:bar w:val="single" w:sz="4" w:color="auto"/>
-        </w:pBdr>
-        <w:tabs>
-          <w:tab w:val="left" w:pos="3552"/>
-        </w:tabs>
-        <w:rPr>
-          <w:rFonts w:ascii="Times New Roman" w:hAnsi="Times New Roman" w:cs="Times New Roman"/>
-          <w:b/>
-          <w:color w:val="FFFFFF" w:themeColor="background1"/>
-          <w:sz w:val="28"/>
-          <w:szCs w:val="32"/>
-        </w:rPr>
-      </w:pPr>
+          <w:rFonts w:ascii="Baskerville Old Face" w:hAnsi="Baskerville Old Face"/>
+          <w:color w:val="FFFFFF" w:themeColor="background1"/>
+        </w:rPr>
+      </w:pPr>
+      <w:r>
+        <w:rPr>
+          <w:rFonts w:ascii="Times New Roman" w:hAnsi="Times New Roman" w:cs="Times New Roman"/>
+          <w:b/>
+          <w:color w:val="000000" w:themeColor="text1"/>
+          <w:sz w:val="28"/>
+          <w:szCs w:val="32"/>
+        </w:rPr>
+        <w:t>Description:</w:t>
+      </w:r>
+      <w:r>
+        <w:rPr>
+          <w:rFonts w:ascii="Times New Roman" w:hAnsi="Times New Roman" w:cs="Times New Roman"/>
+          <w:b/>
+          <w:color w:val="000000" w:themeColor="text1"/>
+          <w:sz w:val="28"/>
+          <w:szCs w:val="32"/>
+        </w:rPr>
+        <w:t xml:space="preserve"> </w:t>
+      </w:r>
+      <w:r>
+        <w:rPr>
+          <w:rFonts w:ascii="Baskerville Old Face" w:hAnsi="Baskerville Old Face"/>
+          <w:color w:val="FFFFFF" w:themeColor="background1"/>
+        </w:rPr>
+        <w:t xml:space="preserve">The object diagram shows the different object that are created in the class and then their working shows what they done in a simple way </w:t>
+      </w:r>
+      <w:r>
+        <w:rPr>
+          <w:rFonts w:ascii="Baskerville Old Face" w:hAnsi="Baskerville Old Face"/>
+          <w:color w:val="FFFFFF" w:themeColor="background1"/>
+        </w:rPr>
+        <w:t>that how it all done work the summaries form of objective has been shown in the object diagram</w:t>
+      </w:r>
     </w:p>
     <w:p>
       <w:pPr>
@@ -3460,23 +3089,24 @@
         <w:tabs>
           <w:tab w:val="left" w:pos="3552"/>
         </w:tabs>
-        <w:rPr>
-          <w:rFonts w:ascii="Times New Roman" w:hAnsi="Times New Roman" w:cs="Times New Roman"/>
-          <w:b/>
-          <w:color w:val="404040" w:themeColor="text1" w:themeTint="BF"/>
-          <w:sz w:val="28"/>
-          <w:szCs w:val="32"/>
-        </w:rPr>
-      </w:pPr>
-      <w:r>
-        <w:rPr>
-          <w:rFonts w:ascii="Times New Roman" w:hAnsi="Times New Roman" w:cs="Times New Roman"/>
-          <w:b/>
-          <w:color w:val="404040" w:themeColor="text1" w:themeTint="BF"/>
-          <w:sz w:val="28"/>
-          <w:szCs w:val="32"/>
-        </w:rPr>
-        <w:t>Describe:</w:t>
+        <w:jc w:val="center"/>
+        <w:rPr>
+          <w:rFonts w:ascii="Times New Roman" w:hAnsi="Times New Roman" w:cs="Times New Roman"/>
+          <w:b/>
+          <w:color w:val="FFFFFF" w:themeColor="background1"/>
+          <w:sz w:val="28"/>
+          <w:szCs w:val="32"/>
+        </w:rPr>
+      </w:pPr>
+      <w:r>
+        <w:rPr>
+          <w:rFonts w:ascii="Roboto" w:hAnsi="Roboto"/>
+          <w:color w:val="FFFFFF" w:themeColor="background1"/>
+          <w:spacing w:val="3"/>
+          <w:sz w:val="21"/>
+          <w:szCs w:val="21"/>
+        </w:rPr>
+        <w:t>Component Diagram</w:t>
       </w:r>
     </w:p>
     <w:p>
@@ -3486,6 +3116,7 @@
           <w:left w:val="single" w:sz="4" w:space="4" w:color="auto"/>
           <w:bottom w:val="single" w:sz="4" w:space="1" w:color="auto"/>
           <w:right w:val="single" w:sz="4" w:space="4" w:color="auto"/>
+          <w:between w:val="single" w:sz="4" w:space="1" w:color="auto"/>
           <w:bar w:val="single" w:sz="4" w:color="auto"/>
         </w:pBdr>
         <w:tabs>
@@ -3494,74 +3125,97 @@
         <w:rPr>
           <w:rFonts w:ascii="Times New Roman" w:hAnsi="Times New Roman" w:cs="Times New Roman"/>
           <w:b/>
-          <w:color w:val="FFFFFF" w:themeColor="background1"/>
-          <w:sz w:val="28"/>
-          <w:szCs w:val="32"/>
-        </w:rPr>
-      </w:pPr>
-    </w:p>
-    <w:p>
-      <w:pPr>
-        <w:pBdr>
-          <w:top w:val="single" w:sz="4" w:space="1" w:color="auto"/>
-          <w:left w:val="single" w:sz="4" w:space="4" w:color="auto"/>
-          <w:bottom w:val="single" w:sz="4" w:space="1" w:color="auto"/>
-          <w:right w:val="single" w:sz="4" w:space="4" w:color="auto"/>
-          <w:bar w:val="single" w:sz="4" w:color="auto"/>
-        </w:pBdr>
-        <w:tabs>
-          <w:tab w:val="left" w:pos="3552"/>
-        </w:tabs>
-        <w:rPr>
-          <w:rFonts w:ascii="Times New Roman" w:hAnsi="Times New Roman" w:cs="Times New Roman"/>
-          <w:b/>
-          <w:color w:val="FFFFFF" w:themeColor="background1"/>
-          <w:sz w:val="28"/>
-          <w:szCs w:val="32"/>
-        </w:rPr>
-      </w:pPr>
-    </w:p>
-    <w:p>
-      <w:pPr>
-        <w:pBdr>
-          <w:top w:val="single" w:sz="4" w:space="1" w:color="auto"/>
-          <w:left w:val="single" w:sz="4" w:space="4" w:color="auto"/>
-          <w:bottom w:val="single" w:sz="4" w:space="1" w:color="auto"/>
-          <w:right w:val="single" w:sz="4" w:space="4" w:color="auto"/>
-          <w:bar w:val="single" w:sz="4" w:color="auto"/>
-        </w:pBdr>
-        <w:tabs>
-          <w:tab w:val="left" w:pos="3552"/>
-        </w:tabs>
-        <w:rPr>
-          <w:rFonts w:ascii="Times New Roman" w:hAnsi="Times New Roman" w:cs="Times New Roman"/>
-          <w:b/>
-          <w:color w:val="FFFFFF" w:themeColor="background1"/>
-          <w:sz w:val="28"/>
-          <w:szCs w:val="32"/>
-        </w:rPr>
-      </w:pPr>
-    </w:p>
-    <w:p>
-      <w:pPr>
-        <w:pBdr>
-          <w:top w:val="single" w:sz="4" w:space="1" w:color="auto"/>
-          <w:left w:val="single" w:sz="4" w:space="4" w:color="auto"/>
-          <w:bottom w:val="single" w:sz="4" w:space="1" w:color="auto"/>
-          <w:right w:val="single" w:sz="4" w:space="4" w:color="auto"/>
-          <w:bar w:val="single" w:sz="4" w:color="auto"/>
-        </w:pBdr>
-        <w:tabs>
-          <w:tab w:val="left" w:pos="3552"/>
-        </w:tabs>
-        <w:rPr>
-          <w:rFonts w:ascii="Times New Roman" w:hAnsi="Times New Roman" w:cs="Times New Roman"/>
-          <w:b/>
-          <w:color w:val="FFFFFF" w:themeColor="background1"/>
-          <w:sz w:val="28"/>
-          <w:szCs w:val="32"/>
-        </w:rPr>
-      </w:pPr>
+          <w:color w:val="000000" w:themeColor="text1"/>
+          <w:sz w:val="28"/>
+          <w:szCs w:val="32"/>
+        </w:rPr>
+      </w:pPr>
+      <w:r>
+        <w:rPr>
+          <w:rFonts w:ascii="Times New Roman" w:hAnsi="Times New Roman" w:cs="Times New Roman"/>
+          <w:b/>
+          <w:color w:val="000000" w:themeColor="text1"/>
+          <w:sz w:val="28"/>
+          <w:szCs w:val="32"/>
+        </w:rPr>
+        <w:t>D</w:t>
+      </w:r>
+      <w:r>
+        <w:rPr>
+          <w:rFonts w:ascii="Times New Roman" w:hAnsi="Times New Roman" w:cs="Times New Roman"/>
+          <w:b/>
+          <w:color w:val="000000" w:themeColor="text1"/>
+          <w:sz w:val="28"/>
+          <w:szCs w:val="32"/>
+        </w:rPr>
+        <w:t>escription:</w:t>
+      </w:r>
+      <w:r>
+        <w:rPr>
+          <w:rFonts w:ascii="Times New Roman" w:hAnsi="Times New Roman" w:cs="Times New Roman"/>
+          <w:b/>
+          <w:color w:val="000000" w:themeColor="text1"/>
+          <w:sz w:val="28"/>
+          <w:szCs w:val="32"/>
+        </w:rPr>
+        <w:t xml:space="preserve"> </w:t>
+      </w:r>
+      <w:r>
+        <w:rPr>
+          <w:rFonts w:ascii="Baskerville Old Face" w:hAnsi="Baskerville Old Face"/>
+          <w:color w:val="FFFFFF" w:themeColor="background1"/>
+        </w:rPr>
+        <w:t xml:space="preserve">The component </w:t>
+      </w:r>
+      <w:r>
+        <w:rPr>
+          <w:rFonts w:ascii="Baskerville Old Face" w:hAnsi="Baskerville Old Face"/>
+          <w:color w:val="FFFFFF" w:themeColor="background1"/>
+        </w:rPr>
+        <w:t>diagram shows the different component</w:t>
+      </w:r>
+      <w:r>
+        <w:rPr>
+          <w:rFonts w:ascii="Baskerville Old Face" w:hAnsi="Baskerville Old Face"/>
+          <w:color w:val="FFFFFF" w:themeColor="background1"/>
+        </w:rPr>
+        <w:t xml:space="preserve"> </w:t>
+      </w:r>
+      <w:r>
+        <w:rPr>
+          <w:rFonts w:ascii="Baskerville Old Face" w:hAnsi="Baskerville Old Face"/>
+          <w:color w:val="FFFFFF" w:themeColor="background1"/>
+        </w:rPr>
+        <w:t>of</w:t>
+      </w:r>
+      <w:r>
+        <w:rPr>
+          <w:rFonts w:ascii="Baskerville Old Face" w:hAnsi="Baskerville Old Face"/>
+          <w:color w:val="FFFFFF" w:themeColor="background1"/>
+        </w:rPr>
+        <w:t xml:space="preserve"> </w:t>
+      </w:r>
+      <w:r>
+        <w:rPr>
+          <w:rFonts w:ascii="Baskerville Old Face" w:hAnsi="Baskerville Old Face"/>
+          <w:color w:val="FFFFFF" w:themeColor="background1"/>
+        </w:rPr>
+        <w:t xml:space="preserve">the interface of </w:t>
+      </w:r>
+      <w:r>
+        <w:rPr>
+          <w:rFonts w:ascii="Baskerville Old Face" w:hAnsi="Baskerville Old Face"/>
+          <w:color w:val="FFFFFF" w:themeColor="background1"/>
+        </w:rPr>
+        <w:t>different objects and what the working the components are making at different point</w:t>
+      </w:r>
+      <w:r>
+        <w:rPr>
+          <w:rFonts w:ascii="Baskerville Old Face" w:hAnsi="Baskerville Old Face"/>
+          <w:color w:val="FFFFFF" w:themeColor="background1"/>
+        </w:rPr>
+        <w:t>.</w:t>
+      </w:r>
     </w:p>
     <w:p>
       <w:pPr>
@@ -3699,23 +3353,24 @@
         <w:tabs>
           <w:tab w:val="left" w:pos="3552"/>
         </w:tabs>
-        <w:rPr>
-          <w:rFonts w:ascii="Times New Roman" w:hAnsi="Times New Roman" w:cs="Times New Roman"/>
-          <w:b/>
-          <w:color w:val="404040" w:themeColor="text1" w:themeTint="BF"/>
-          <w:sz w:val="28"/>
-          <w:szCs w:val="32"/>
-        </w:rPr>
-      </w:pPr>
-      <w:r>
-        <w:rPr>
-          <w:rFonts w:ascii="Times New Roman" w:hAnsi="Times New Roman" w:cs="Times New Roman"/>
-          <w:b/>
-          <w:color w:val="404040" w:themeColor="text1" w:themeTint="BF"/>
-          <w:sz w:val="28"/>
-          <w:szCs w:val="32"/>
-        </w:rPr>
-        <w:t>Describe:</w:t>
+        <w:jc w:val="center"/>
+        <w:rPr>
+          <w:rFonts w:ascii="Times New Roman" w:hAnsi="Times New Roman" w:cs="Times New Roman"/>
+          <w:b/>
+          <w:color w:val="FFFFFF" w:themeColor="background1"/>
+          <w:sz w:val="28"/>
+          <w:szCs w:val="32"/>
+        </w:rPr>
+      </w:pPr>
+      <w:r>
+        <w:rPr>
+          <w:rFonts w:ascii="Roboto" w:hAnsi="Roboto"/>
+          <w:color w:val="FFFFFF" w:themeColor="background1"/>
+          <w:spacing w:val="3"/>
+          <w:sz w:val="21"/>
+          <w:szCs w:val="21"/>
+        </w:rPr>
+        <w:t>Entity Relationship Diagram (ERD)</w:t>
       </w:r>
     </w:p>
     <w:p>
@@ -3725,6 +3380,7 @@
           <w:left w:val="single" w:sz="4" w:space="4" w:color="auto"/>
           <w:bottom w:val="single" w:sz="4" w:space="1" w:color="auto"/>
           <w:right w:val="single" w:sz="4" w:space="4" w:color="auto"/>
+          <w:between w:val="single" w:sz="4" w:space="1" w:color="auto"/>
           <w:bar w:val="single" w:sz="4" w:color="auto"/>
         </w:pBdr>
         <w:tabs>
@@ -3733,74 +3389,62 @@
         <w:rPr>
           <w:rFonts w:ascii="Times New Roman" w:hAnsi="Times New Roman" w:cs="Times New Roman"/>
           <w:b/>
-          <w:color w:val="FFFFFF" w:themeColor="background1"/>
-          <w:sz w:val="28"/>
-          <w:szCs w:val="32"/>
-        </w:rPr>
-      </w:pPr>
-    </w:p>
-    <w:p>
-      <w:pPr>
-        <w:pBdr>
-          <w:top w:val="single" w:sz="4" w:space="1" w:color="auto"/>
-          <w:left w:val="single" w:sz="4" w:space="4" w:color="auto"/>
-          <w:bottom w:val="single" w:sz="4" w:space="1" w:color="auto"/>
-          <w:right w:val="single" w:sz="4" w:space="4" w:color="auto"/>
-          <w:bar w:val="single" w:sz="4" w:color="auto"/>
-        </w:pBdr>
-        <w:tabs>
-          <w:tab w:val="left" w:pos="3552"/>
-        </w:tabs>
-        <w:rPr>
-          <w:rFonts w:ascii="Times New Roman" w:hAnsi="Times New Roman" w:cs="Times New Roman"/>
-          <w:b/>
-          <w:color w:val="FFFFFF" w:themeColor="background1"/>
-          <w:sz w:val="28"/>
-          <w:szCs w:val="32"/>
-        </w:rPr>
-      </w:pPr>
-    </w:p>
-    <w:p>
-      <w:pPr>
-        <w:pBdr>
-          <w:top w:val="single" w:sz="4" w:space="1" w:color="auto"/>
-          <w:left w:val="single" w:sz="4" w:space="4" w:color="auto"/>
-          <w:bottom w:val="single" w:sz="4" w:space="1" w:color="auto"/>
-          <w:right w:val="single" w:sz="4" w:space="4" w:color="auto"/>
-          <w:bar w:val="single" w:sz="4" w:color="auto"/>
-        </w:pBdr>
-        <w:tabs>
-          <w:tab w:val="left" w:pos="3552"/>
-        </w:tabs>
-        <w:rPr>
-          <w:rFonts w:ascii="Times New Roman" w:hAnsi="Times New Roman" w:cs="Times New Roman"/>
-          <w:b/>
-          <w:color w:val="FFFFFF" w:themeColor="background1"/>
-          <w:sz w:val="28"/>
-          <w:szCs w:val="32"/>
-        </w:rPr>
-      </w:pPr>
-    </w:p>
-    <w:p>
-      <w:pPr>
-        <w:pBdr>
-          <w:top w:val="single" w:sz="4" w:space="1" w:color="auto"/>
-          <w:left w:val="single" w:sz="4" w:space="4" w:color="auto"/>
-          <w:bottom w:val="single" w:sz="4" w:space="1" w:color="auto"/>
-          <w:right w:val="single" w:sz="4" w:space="4" w:color="auto"/>
-          <w:bar w:val="single" w:sz="4" w:color="auto"/>
-        </w:pBdr>
-        <w:tabs>
-          <w:tab w:val="left" w:pos="3552"/>
-        </w:tabs>
-        <w:rPr>
-          <w:rFonts w:ascii="Times New Roman" w:hAnsi="Times New Roman" w:cs="Times New Roman"/>
-          <w:b/>
-          <w:color w:val="FFFFFF" w:themeColor="background1"/>
-          <w:sz w:val="28"/>
-          <w:szCs w:val="32"/>
-        </w:rPr>
-      </w:pPr>
+          <w:color w:val="000000" w:themeColor="text1"/>
+          <w:sz w:val="28"/>
+          <w:szCs w:val="32"/>
+        </w:rPr>
+      </w:pPr>
+      <w:r>
+        <w:rPr>
+          <w:rFonts w:ascii="Times New Roman" w:hAnsi="Times New Roman" w:cs="Times New Roman"/>
+          <w:b/>
+          <w:color w:val="000000" w:themeColor="text1"/>
+          <w:sz w:val="28"/>
+          <w:szCs w:val="32"/>
+        </w:rPr>
+        <w:t>Descri</w:t>
+      </w:r>
+      <w:r>
+        <w:rPr>
+          <w:rFonts w:ascii="Times New Roman" w:hAnsi="Times New Roman" w:cs="Times New Roman"/>
+          <w:b/>
+          <w:color w:val="000000" w:themeColor="text1"/>
+          <w:sz w:val="28"/>
+          <w:szCs w:val="32"/>
+        </w:rPr>
+        <w:t>ption:</w:t>
+      </w:r>
+      <w:r>
+        <w:rPr>
+          <w:rFonts w:ascii="Times New Roman" w:hAnsi="Times New Roman" w:cs="Times New Roman"/>
+          <w:b/>
+          <w:color w:val="000000" w:themeColor="text1"/>
+          <w:sz w:val="28"/>
+          <w:szCs w:val="32"/>
+        </w:rPr>
+        <w:t xml:space="preserve"> </w:t>
+      </w:r>
+      <w:r>
+        <w:rPr>
+          <w:rFonts w:ascii="Baskerville Old Face" w:hAnsi="Baskerville Old Face"/>
+          <w:color w:val="FFFFFF" w:themeColor="background1"/>
+        </w:rPr>
+        <w:t xml:space="preserve">An entity diagram is used to show the detail version of the working </w:t>
+      </w:r>
+      <w:r>
+        <w:rPr>
+          <w:rFonts w:ascii="Baskerville Old Face" w:hAnsi="Baskerville Old Face"/>
+          <w:color w:val="FFFFFF" w:themeColor="background1"/>
+        </w:rPr>
+        <w:t xml:space="preserve">and the relationship between one entity to other it not only show the relationship but describe the whole process in a detail method </w:t>
+      </w:r>
+      <w:r>
+        <w:rPr>
+          <w:rFonts w:ascii="Baskerville Old Face" w:hAnsi="Baskerville Old Face"/>
+          <w:color w:val="FFFFFF" w:themeColor="background1"/>
+        </w:rPr>
+        <w:t>with every process that is happening in the diagram.</w:t>
+      </w:r>
     </w:p>
     <w:p>
       <w:pPr>
@@ -3947,7 +3591,7 @@
           <w:rPr>
             <w:noProof/>
           </w:rPr>
-          <w:t>4</w:t>
+          <w:t>12</w:t>
         </w:r>
         <w:r>
           <w:rPr>
@@ -4258,7 +3902,7 @@
   <w:abstractNum w:abstractNumId="2">
     <w:nsid w:val="2DCE71C1"/>
     <w:multiLevelType w:val="hybridMultilevel"/>
-    <w:tmpl w:val="F5B00A0E"/>
+    <w:tmpl w:val="A1CEFE64"/>
     <w:lvl w:ilvl="0" w:tplc="0BB6B7AC">
       <w:start w:val="1"/>
       <w:numFmt w:val="decimal"/>
@@ -5058,85 +4702,61 @@
         <a:font script="Geor" typeface="Sylfaen"/>
       </a:minorFont>
     </a:fontScheme>
-    <a:fmtScheme name="Office">
+    <a:fmtScheme name="Grunge Texture">
       <a:fillStyleLst>
         <a:solidFill>
           <a:schemeClr val="phClr"/>
         </a:solidFill>
-        <a:gradFill rotWithShape="1">
-          <a:gsLst>
-            <a:gs pos="0">
+        <a:blipFill rotWithShape="1">
+          <a:blip xmlns:r="http://schemas.openxmlformats.org/officeDocument/2006/relationships" r:embed="rId1">
+            <a:duotone>
               <a:schemeClr val="phClr">
-                <a:lumMod val="110000"/>
-                <a:satMod val="105000"/>
                 <a:tint val="67000"/>
+                <a:shade val="65000"/>
               </a:schemeClr>
-            </a:gs>
-            <a:gs pos="50000">
               <a:schemeClr val="phClr">
-                <a:lumMod val="105000"/>
-                <a:satMod val="103000"/>
-                <a:tint val="73000"/>
+                <a:tint val="10000"/>
+                <a:satMod val="130000"/>
               </a:schemeClr>
-            </a:gs>
-            <a:gs pos="100000">
+            </a:duotone>
+          </a:blip>
+          <a:tile tx="0" ty="0" sx="60000" sy="59000" flip="none" algn="b"/>
+        </a:blipFill>
+        <a:blipFill rotWithShape="1">
+          <a:blip xmlns:r="http://schemas.openxmlformats.org/officeDocument/2006/relationships" r:embed="rId1">
+            <a:duotone>
               <a:schemeClr val="phClr">
-                <a:lumMod val="105000"/>
-                <a:satMod val="109000"/>
-                <a:tint val="81000"/>
+                <a:shade val="30000"/>
+                <a:satMod val="115000"/>
               </a:schemeClr>
-            </a:gs>
-          </a:gsLst>
-          <a:lin ang="5400000" scaled="0"/>
-        </a:gradFill>
-        <a:gradFill rotWithShape="1">
-          <a:gsLst>
-            <a:gs pos="0">
               <a:schemeClr val="phClr">
-                <a:satMod val="103000"/>
-                <a:lumMod val="102000"/>
-                <a:tint val="94000"/>
+                <a:tint val="34000"/>
               </a:schemeClr>
-            </a:gs>
-            <a:gs pos="50000">
-              <a:schemeClr val="phClr">
-                <a:satMod val="110000"/>
-                <a:lumMod val="100000"/>
-                <a:shade val="100000"/>
-              </a:schemeClr>
-            </a:gs>
-            <a:gs pos="100000">
-              <a:schemeClr val="phClr">
-                <a:lumMod val="99000"/>
-                <a:satMod val="120000"/>
-                <a:shade val="78000"/>
-              </a:schemeClr>
-            </a:gs>
-          </a:gsLst>
-          <a:lin ang="5400000" scaled="0"/>
-        </a:gradFill>
+            </a:duotone>
+          </a:blip>
+          <a:tile tx="0" ty="0" sx="60000" sy="59000" flip="none" algn="b"/>
+        </a:blipFill>
       </a:fillStyleLst>
       <a:lnStyleLst>
         <a:ln w="6350" cap="flat" cmpd="sng" algn="ctr">
           <a:solidFill>
-            <a:schemeClr val="phClr"/>
+            <a:schemeClr val="phClr">
+              <a:tint val="70000"/>
+            </a:schemeClr>
           </a:solidFill>
           <a:prstDash val="solid"/>
-          <a:miter lim="800000"/>
         </a:ln>
         <a:ln w="12700" cap="flat" cmpd="sng" algn="ctr">
           <a:solidFill>
             <a:schemeClr val="phClr"/>
           </a:solidFill>
           <a:prstDash val="solid"/>
-          <a:miter lim="800000"/>
         </a:ln>
         <a:ln w="19050" cap="flat" cmpd="sng" algn="ctr">
           <a:solidFill>
             <a:schemeClr val="phClr"/>
           </a:solidFill>
           <a:prstDash val="solid"/>
-          <a:miter lim="800000"/>
         </a:ln>
       </a:lnStyleLst>
       <a:effectStyleLst>
@@ -5144,15 +4764,18 @@
           <a:effectLst/>
         </a:effectStyle>
         <a:effectStyle>
-          <a:effectLst/>
+          <a:effectLst>
+            <a:softEdge rad="12700"/>
+          </a:effectLst>
         </a:effectStyle>
         <a:effectStyle>
           <a:effectLst>
-            <a:outerShdw blurRad="57150" dist="19050" dir="5400000" algn="ctr" rotWithShape="0">
+            <a:outerShdw blurRad="50800" dist="19050" dir="5400000" algn="tl" rotWithShape="0">
               <a:srgbClr val="000000">
-                <a:alpha val="63000"/>
+                <a:alpha val="60000"/>
               </a:srgbClr>
             </a:outerShdw>
+            <a:softEdge rad="12700"/>
           </a:effectLst>
         </a:effectStyle>
       </a:effectStyleLst>

</xml_diff>